<commit_message>
se realiza la entrega del anteproyecto en formato WORD y PDF junto con los anexos impresos
</commit_message>
<xml_diff>
--- a/Backups/tesis corregido 12.5.17.docx
+++ b/Backups/tesis corregido 12.5.17.docx
@@ -1,6 +1,6 @@
 
 <file path=word/document.xml><?xml version="1.0" encoding="utf-8"?>
-<w:document xmlns:wpc="http://schemas.microsoft.com/office/word/2010/wordprocessingCanvas" xmlns:cx="http://schemas.microsoft.com/office/drawing/2014/chartex" xmlns:mc="http://schemas.openxmlformats.org/markup-compatibility/2006" xmlns:o="urn:schemas-microsoft-com:office:office" xmlns:r="http://schemas.openxmlformats.org/officeDocument/2006/relationships" xmlns:m="http://schemas.openxmlformats.org/officeDocument/2006/math" xmlns:v="urn:schemas-microsoft-com:vml" xmlns:wp14="http://schemas.microsoft.com/office/word/2010/wordprocessingDrawing" xmlns:wp="http://schemas.openxmlformats.org/drawingml/2006/wordprocessingDrawing" xmlns:w10="urn:schemas-microsoft-com:office:word" xmlns:w="http://schemas.openxmlformats.org/wordprocessingml/2006/main" xmlns:w14="http://schemas.microsoft.com/office/word/2010/wordml" xmlns:w15="http://schemas.microsoft.com/office/word/2012/wordml" xmlns:w16se="http://schemas.microsoft.com/office/word/2015/wordml/symex" xmlns:wpg="http://schemas.microsoft.com/office/word/2010/wordprocessingGroup" xmlns:wpi="http://schemas.microsoft.com/office/word/2010/wordprocessingInk" xmlns:wne="http://schemas.microsoft.com/office/word/2006/wordml" xmlns:wps="http://schemas.microsoft.com/office/word/2010/wordprocessingShape" mc:Ignorable="w14 w15 w16se wp14">
+<w:document xmlns:wpc="http://schemas.microsoft.com/office/word/2010/wordprocessingCanvas" xmlns:cx="http://schemas.microsoft.com/office/drawing/2014/chartex" xmlns:cx1="http://schemas.microsoft.com/office/drawing/2015/9/8/chartex" xmlns:mc="http://schemas.openxmlformats.org/markup-compatibility/2006" xmlns:o="urn:schemas-microsoft-com:office:office" xmlns:r="http://schemas.openxmlformats.org/officeDocument/2006/relationships" xmlns:m="http://schemas.openxmlformats.org/officeDocument/2006/math" xmlns:v="urn:schemas-microsoft-com:vml" xmlns:wp14="http://schemas.microsoft.com/office/word/2010/wordprocessingDrawing" xmlns:wp="http://schemas.openxmlformats.org/drawingml/2006/wordprocessingDrawing" xmlns:w10="urn:schemas-microsoft-com:office:word" xmlns:w="http://schemas.openxmlformats.org/wordprocessingml/2006/main" xmlns:w14="http://schemas.microsoft.com/office/word/2010/wordml" xmlns:w15="http://schemas.microsoft.com/office/word/2012/wordml" xmlns:w16se="http://schemas.microsoft.com/office/word/2015/wordml/symex" xmlns:wpg="http://schemas.microsoft.com/office/word/2010/wordprocessingGroup" xmlns:wpi="http://schemas.microsoft.com/office/word/2010/wordprocessingInk" xmlns:wne="http://schemas.microsoft.com/office/word/2006/wordml" xmlns:wps="http://schemas.microsoft.com/office/word/2010/wordprocessingShape" mc:Ignorable="w14 w15 w16se wp14">
   <w:body>
     <w:p>
       <w:pPr>
@@ -16,7 +16,7 @@
       <w:commentRangeEnd w:id="0"/>
       <w:r>
         <w:rPr>
-          <w:rStyle w:val="Refdecomentario"/>
+          <w:rStyle w:val="CommentReference"/>
         </w:rPr>
         <w:commentReference w:id="0"/>
       </w:r>
@@ -247,11 +247,19 @@
         <w:spacing w:line="360" w:lineRule="auto"/>
         <w:jc w:val="center"/>
       </w:pPr>
+      <w:proofErr w:type="spellStart"/>
       <w:r>
         <w:rPr>
           <w:highlight w:val="yellow"/>
         </w:rPr>
-        <w:t xml:space="preserve">M.Sc. </w:t>
+        <w:t>M.Sc</w:t>
+      </w:r>
+      <w:proofErr w:type="spellEnd"/>
+      <w:r>
+        <w:rPr>
+          <w:highlight w:val="yellow"/>
+        </w:rPr>
+        <w:t xml:space="preserve">. </w:t>
       </w:r>
       <w:commentRangeStart w:id="1"/>
       <w:r>
@@ -263,7 +271,7 @@
       <w:commentRangeEnd w:id="1"/>
       <w:r>
         <w:rPr>
-          <w:rStyle w:val="Refdecomentario"/>
+          <w:rStyle w:val="CommentReference"/>
         </w:rPr>
         <w:commentReference w:id="1"/>
       </w:r>
@@ -331,6 +339,7 @@
       <w:r>
         <w:rPr>
           <w:noProof/>
+          <w:lang w:val="en-US" w:eastAsia="en-US"/>
         </w:rPr>
         <w:drawing>
           <wp:anchor distT="0" distB="0" distL="114300" distR="114300" simplePos="0" relativeHeight="251662336" behindDoc="0" locked="0" layoutInCell="1" allowOverlap="1" wp14:anchorId="0618B49E" wp14:editId="7CD5B5E3">
@@ -464,14 +473,14 @@
       <w:sdtContent>
         <w:p>
           <w:pPr>
-            <w:pStyle w:val="TtuloTDC"/>
+            <w:pStyle w:val="TOCHeading"/>
           </w:pPr>
         </w:p>
         <w:commentRangeStart w:id="2"/>
         <w:commentRangeStart w:id="3"/>
         <w:p>
           <w:pPr>
-            <w:pStyle w:val="TDC1"/>
+            <w:pStyle w:val="TOC1"/>
             <w:tabs>
               <w:tab w:val="left" w:pos="480"/>
               <w:tab w:val="right" w:leader="dot" w:pos="9350"/>
@@ -495,7 +504,7 @@
           <w:hyperlink w:anchor="_Toc496694371" w:history="1">
             <w:r>
               <w:rPr>
-                <w:rStyle w:val="Hipervnculo"/>
+                <w:rStyle w:val="Hyperlink"/>
                 <w:noProof/>
               </w:rPr>
               <w:t>1.</w:t>
@@ -511,7 +520,7 @@
             </w:r>
             <w:r>
               <w:rPr>
-                <w:rStyle w:val="Hipervnculo"/>
+                <w:rStyle w:val="Hyperlink"/>
                 <w:noProof/>
               </w:rPr>
               <w:t>Lista de tablas</w:t>
@@ -568,7 +577,7 @@
         </w:p>
         <w:p>
           <w:pPr>
-            <w:pStyle w:val="TDC1"/>
+            <w:pStyle w:val="TOC1"/>
             <w:tabs>
               <w:tab w:val="left" w:pos="480"/>
               <w:tab w:val="right" w:leader="dot" w:pos="9350"/>
@@ -583,7 +592,7 @@
           <w:hyperlink w:anchor="_Toc496694372" w:history="1">
             <w:r>
               <w:rPr>
-                <w:rStyle w:val="Hipervnculo"/>
+                <w:rStyle w:val="Hyperlink"/>
                 <w:noProof/>
               </w:rPr>
               <w:t>2.</w:t>
@@ -599,7 +608,7 @@
             </w:r>
             <w:r>
               <w:rPr>
-                <w:rStyle w:val="Hipervnculo"/>
+                <w:rStyle w:val="Hyperlink"/>
                 <w:noProof/>
               </w:rPr>
               <w:t xml:space="preserve"> Lista de figuras</w:t>
@@ -656,7 +665,7 @@
         </w:p>
         <w:p>
           <w:pPr>
-            <w:pStyle w:val="TDC1"/>
+            <w:pStyle w:val="TOC1"/>
             <w:tabs>
               <w:tab w:val="left" w:pos="480"/>
               <w:tab w:val="right" w:leader="dot" w:pos="9350"/>
@@ -671,7 +680,7 @@
           <w:hyperlink w:anchor="_Toc496694373" w:history="1">
             <w:r>
               <w:rPr>
-                <w:rStyle w:val="Hipervnculo"/>
+                <w:rStyle w:val="Hyperlink"/>
                 <w:noProof/>
               </w:rPr>
               <w:t>3.</w:t>
@@ -687,7 +696,7 @@
             </w:r>
             <w:r>
               <w:rPr>
-                <w:rStyle w:val="Hipervnculo"/>
+                <w:rStyle w:val="Hyperlink"/>
                 <w:noProof/>
               </w:rPr>
               <w:t>Planteamiento del problema</w:t>
@@ -744,7 +753,7 @@
         </w:p>
         <w:p>
           <w:pPr>
-            <w:pStyle w:val="TDC1"/>
+            <w:pStyle w:val="TOC1"/>
             <w:tabs>
               <w:tab w:val="left" w:pos="480"/>
               <w:tab w:val="right" w:leader="dot" w:pos="9350"/>
@@ -759,7 +768,7 @@
           <w:hyperlink w:anchor="_Toc496694374" w:history="1">
             <w:r>
               <w:rPr>
-                <w:rStyle w:val="Hipervnculo"/>
+                <w:rStyle w:val="Hyperlink"/>
                 <w:noProof/>
               </w:rPr>
               <w:t>4.</w:t>
@@ -775,7 +784,7 @@
             </w:r>
             <w:r>
               <w:rPr>
-                <w:rStyle w:val="Hipervnculo"/>
+                <w:rStyle w:val="Hyperlink"/>
                 <w:noProof/>
               </w:rPr>
               <w:t>Justificación</w:t>
@@ -832,7 +841,7 @@
         </w:p>
         <w:p>
           <w:pPr>
-            <w:pStyle w:val="TDC1"/>
+            <w:pStyle w:val="TOC1"/>
             <w:tabs>
               <w:tab w:val="left" w:pos="480"/>
               <w:tab w:val="right" w:leader="dot" w:pos="9350"/>
@@ -847,7 +856,7 @@
           <w:hyperlink w:anchor="_Toc496694375" w:history="1">
             <w:r>
               <w:rPr>
-                <w:rStyle w:val="Hipervnculo"/>
+                <w:rStyle w:val="Hyperlink"/>
                 <w:noProof/>
               </w:rPr>
               <w:t>5.</w:t>
@@ -863,7 +872,7 @@
             </w:r>
             <w:r>
               <w:rPr>
-                <w:rStyle w:val="Hipervnculo"/>
+                <w:rStyle w:val="Hyperlink"/>
                 <w:noProof/>
               </w:rPr>
               <w:t>Alcances</w:t>
@@ -920,7 +929,7 @@
         </w:p>
         <w:p>
           <w:pPr>
-            <w:pStyle w:val="TDC2"/>
+            <w:pStyle w:val="TOC2"/>
             <w:tabs>
               <w:tab w:val="left" w:pos="960"/>
               <w:tab w:val="right" w:leader="dot" w:pos="9350"/>
@@ -935,7 +944,7 @@
           <w:hyperlink w:anchor="_Toc496694376" w:history="1">
             <w:r>
               <w:rPr>
-                <w:rStyle w:val="Hipervnculo"/>
+                <w:rStyle w:val="Hyperlink"/>
                 <w:noProof/>
               </w:rPr>
               <w:t>5.1</w:t>
@@ -951,7 +960,7 @@
             </w:r>
             <w:r>
               <w:rPr>
-                <w:rStyle w:val="Hipervnculo"/>
+                <w:rStyle w:val="Hyperlink"/>
                 <w:noProof/>
               </w:rPr>
               <w:t>USUARIOS DIRECTOS E INDIRECTOS POTENCIALES DE LOS RESULTADOS DE LA INVESTIGACION</w:t>
@@ -1008,7 +1017,7 @@
         </w:p>
         <w:p>
           <w:pPr>
-            <w:pStyle w:val="TDC1"/>
+            <w:pStyle w:val="TOC1"/>
             <w:tabs>
               <w:tab w:val="left" w:pos="480"/>
               <w:tab w:val="right" w:leader="dot" w:pos="9350"/>
@@ -1023,7 +1032,7 @@
           <w:hyperlink w:anchor="_Toc496694377" w:history="1">
             <w:r>
               <w:rPr>
-                <w:rStyle w:val="Hipervnculo"/>
+                <w:rStyle w:val="Hyperlink"/>
                 <w:noProof/>
               </w:rPr>
               <w:t>6.</w:t>
@@ -1039,7 +1048,7 @@
             </w:r>
             <w:r>
               <w:rPr>
-                <w:rStyle w:val="Hipervnculo"/>
+                <w:rStyle w:val="Hyperlink"/>
                 <w:noProof/>
               </w:rPr>
               <w:t>Limitaciones y delimitaciones</w:t>
@@ -1096,7 +1105,7 @@
         </w:p>
         <w:p>
           <w:pPr>
-            <w:pStyle w:val="TDC1"/>
+            <w:pStyle w:val="TOC1"/>
             <w:tabs>
               <w:tab w:val="left" w:pos="480"/>
               <w:tab w:val="right" w:leader="dot" w:pos="9350"/>
@@ -1111,7 +1120,7 @@
           <w:hyperlink w:anchor="_Toc496694378" w:history="1">
             <w:r>
               <w:rPr>
-                <w:rStyle w:val="Hipervnculo"/>
+                <w:rStyle w:val="Hyperlink"/>
                 <w:noProof/>
               </w:rPr>
               <w:t>7.</w:t>
@@ -1127,7 +1136,7 @@
             </w:r>
             <w:r>
               <w:rPr>
-                <w:rStyle w:val="Hipervnculo"/>
+                <w:rStyle w:val="Hyperlink"/>
                 <w:noProof/>
               </w:rPr>
               <w:t>Objetivo general</w:t>
@@ -1184,7 +1193,7 @@
         </w:p>
         <w:p>
           <w:pPr>
-            <w:pStyle w:val="TDC2"/>
+            <w:pStyle w:val="TOC2"/>
             <w:tabs>
               <w:tab w:val="right" w:leader="dot" w:pos="9350"/>
             </w:tabs>
@@ -1198,7 +1207,7 @@
           <w:hyperlink w:anchor="_Toc496694379" w:history="1">
             <w:r>
               <w:rPr>
-                <w:rStyle w:val="Hipervnculo"/>
+                <w:rStyle w:val="Hyperlink"/>
                 <w:noProof/>
               </w:rPr>
               <w:t>7.1 Objetivos específicos</w:t>
@@ -1255,7 +1264,7 @@
         </w:p>
         <w:p>
           <w:pPr>
-            <w:pStyle w:val="TDC1"/>
+            <w:pStyle w:val="TOC1"/>
             <w:tabs>
               <w:tab w:val="left" w:pos="480"/>
               <w:tab w:val="right" w:leader="dot" w:pos="9350"/>
@@ -1270,7 +1279,7 @@
           <w:hyperlink w:anchor="_Toc496694380" w:history="1">
             <w:r>
               <w:rPr>
-                <w:rStyle w:val="Hipervnculo"/>
+                <w:rStyle w:val="Hyperlink"/>
                 <w:noProof/>
               </w:rPr>
               <w:t>8.</w:t>
@@ -1286,7 +1295,7 @@
             </w:r>
             <w:r>
               <w:rPr>
-                <w:rStyle w:val="Hipervnculo"/>
+                <w:rStyle w:val="Hyperlink"/>
                 <w:noProof/>
               </w:rPr>
               <w:t>Marco referencial</w:t>
@@ -1343,7 +1352,7 @@
         </w:p>
         <w:p>
           <w:pPr>
-            <w:pStyle w:val="TDC2"/>
+            <w:pStyle w:val="TOC2"/>
             <w:tabs>
               <w:tab w:val="right" w:leader="dot" w:pos="9350"/>
             </w:tabs>
@@ -1357,7 +1366,7 @@
           <w:hyperlink w:anchor="_Toc496694381" w:history="1">
             <w:r>
               <w:rPr>
-                <w:rStyle w:val="Hipervnculo"/>
+                <w:rStyle w:val="Hyperlink"/>
                 <w:noProof/>
               </w:rPr>
               <w:t>8.1 Antededentes:</w:t>
@@ -1414,7 +1423,7 @@
         </w:p>
         <w:p>
           <w:pPr>
-            <w:pStyle w:val="TDC2"/>
+            <w:pStyle w:val="TOC2"/>
             <w:tabs>
               <w:tab w:val="right" w:leader="dot" w:pos="9350"/>
             </w:tabs>
@@ -1428,7 +1437,7 @@
           <w:hyperlink w:anchor="_Toc496694382" w:history="1">
             <w:r>
               <w:rPr>
-                <w:rStyle w:val="Hipervnculo"/>
+                <w:rStyle w:val="Hyperlink"/>
                 <w:noProof/>
               </w:rPr>
               <w:t>8.2 Marco teorico:</w:t>
@@ -1485,7 +1494,7 @@
         </w:p>
         <w:p>
           <w:pPr>
-            <w:pStyle w:val="TDC3"/>
+            <w:pStyle w:val="TOC3"/>
             <w:tabs>
               <w:tab w:val="right" w:leader="dot" w:pos="9350"/>
             </w:tabs>
@@ -1499,7 +1508,7 @@
           <w:hyperlink w:anchor="_Toc496694383" w:history="1">
             <w:r>
               <w:rPr>
-                <w:rStyle w:val="Hipervnculo"/>
+                <w:rStyle w:val="Hyperlink"/>
                 <w:noProof/>
               </w:rPr>
               <w:t>8.2.1 Impresión 3D</w:t>
@@ -1556,7 +1565,7 @@
         </w:p>
         <w:p>
           <w:pPr>
-            <w:pStyle w:val="TDC3"/>
+            <w:pStyle w:val="TOC3"/>
             <w:tabs>
               <w:tab w:val="right" w:leader="dot" w:pos="9350"/>
             </w:tabs>
@@ -1570,7 +1579,7 @@
           <w:hyperlink w:anchor="_Toc496694384" w:history="1">
             <w:r>
               <w:rPr>
-                <w:rStyle w:val="Hipervnculo"/>
+                <w:rStyle w:val="Hyperlink"/>
                 <w:noProof/>
               </w:rPr>
               <w:t>8.2.2. Sensores y Actuadores</w:t>
@@ -1627,7 +1636,7 @@
         </w:p>
         <w:p>
           <w:pPr>
-            <w:pStyle w:val="TDC3"/>
+            <w:pStyle w:val="TOC3"/>
             <w:tabs>
               <w:tab w:val="right" w:leader="dot" w:pos="9350"/>
             </w:tabs>
@@ -1641,7 +1650,7 @@
           <w:hyperlink w:anchor="_Toc496694385" w:history="1">
             <w:r>
               <w:rPr>
-                <w:rStyle w:val="Hipervnculo"/>
+                <w:rStyle w:val="Hyperlink"/>
                 <w:noProof/>
               </w:rPr>
               <w:t>8.2.3 Microcontroladores</w:t>
@@ -1698,7 +1707,7 @@
         </w:p>
         <w:p>
           <w:pPr>
-            <w:pStyle w:val="TDC3"/>
+            <w:pStyle w:val="TOC3"/>
             <w:tabs>
               <w:tab w:val="right" w:leader="dot" w:pos="9350"/>
             </w:tabs>
@@ -1712,7 +1721,7 @@
           <w:hyperlink w:anchor="_Toc496694386" w:history="1">
             <w:r>
               <w:rPr>
-                <w:rStyle w:val="Hipervnculo"/>
+                <w:rStyle w:val="Hyperlink"/>
                 <w:noProof/>
               </w:rPr>
               <w:t>8.2.4 Arduino</w:t>
@@ -1769,7 +1778,7 @@
         </w:p>
         <w:p>
           <w:pPr>
-            <w:pStyle w:val="TDC3"/>
+            <w:pStyle w:val="TOC3"/>
             <w:tabs>
               <w:tab w:val="right" w:leader="dot" w:pos="9350"/>
             </w:tabs>
@@ -1783,7 +1792,7 @@
           <w:hyperlink w:anchor="_Toc496694387" w:history="1">
             <w:r>
               <w:rPr>
-                <w:rStyle w:val="Hipervnculo"/>
+                <w:rStyle w:val="Hyperlink"/>
                 <w:noProof/>
                 <w:lang w:val="es-ES"/>
               </w:rPr>
@@ -1841,7 +1850,7 @@
         </w:p>
         <w:p>
           <w:pPr>
-            <w:pStyle w:val="TDC3"/>
+            <w:pStyle w:val="TOC3"/>
             <w:tabs>
               <w:tab w:val="right" w:leader="dot" w:pos="9350"/>
             </w:tabs>
@@ -1855,7 +1864,7 @@
           <w:hyperlink w:anchor="_Toc496694388" w:history="1">
             <w:r>
               <w:rPr>
-                <w:rStyle w:val="Hipervnculo"/>
+                <w:rStyle w:val="Hyperlink"/>
                 <w:noProof/>
                 <w:lang w:val="es-ES"/>
               </w:rPr>
@@ -1913,7 +1922,7 @@
         </w:p>
         <w:p>
           <w:pPr>
-            <w:pStyle w:val="TDC3"/>
+            <w:pStyle w:val="TOC3"/>
             <w:tabs>
               <w:tab w:val="right" w:leader="dot" w:pos="9350"/>
             </w:tabs>
@@ -1927,7 +1936,7 @@
           <w:hyperlink w:anchor="_Toc496694389" w:history="1">
             <w:r>
               <w:rPr>
-                <w:rStyle w:val="Hipervnculo"/>
+                <w:rStyle w:val="Hyperlink"/>
                 <w:noProof/>
                 <w:lang w:val="es-ES"/>
               </w:rPr>
@@ -1985,7 +1994,7 @@
         </w:p>
         <w:p>
           <w:pPr>
-            <w:pStyle w:val="TDC3"/>
+            <w:pStyle w:val="TOC3"/>
             <w:tabs>
               <w:tab w:val="right" w:leader="dot" w:pos="9350"/>
             </w:tabs>
@@ -1999,7 +2008,7 @@
           <w:hyperlink w:anchor="_Toc496694390" w:history="1">
             <w:r>
               <w:rPr>
-                <w:rStyle w:val="Hipervnculo"/>
+                <w:rStyle w:val="Hyperlink"/>
                 <w:noProof/>
                 <w:lang w:val="es-ES"/>
               </w:rPr>
@@ -2057,7 +2066,7 @@
         </w:p>
         <w:p>
           <w:pPr>
-            <w:pStyle w:val="TDC3"/>
+            <w:pStyle w:val="TOC3"/>
             <w:tabs>
               <w:tab w:val="right" w:leader="dot" w:pos="9350"/>
             </w:tabs>
@@ -2071,7 +2080,7 @@
           <w:hyperlink w:anchor="_Toc496694391" w:history="1">
             <w:r>
               <w:rPr>
-                <w:rStyle w:val="Hipervnculo"/>
+                <w:rStyle w:val="Hyperlink"/>
                 <w:noProof/>
                 <w:lang w:val="es-ES"/>
               </w:rPr>
@@ -2129,7 +2138,7 @@
         </w:p>
         <w:p>
           <w:pPr>
-            <w:pStyle w:val="TDC3"/>
+            <w:pStyle w:val="TOC3"/>
             <w:tabs>
               <w:tab w:val="right" w:leader="dot" w:pos="9350"/>
             </w:tabs>
@@ -2143,7 +2152,7 @@
           <w:hyperlink w:anchor="_Toc496694392" w:history="1">
             <w:r>
               <w:rPr>
-                <w:rStyle w:val="Hipervnculo"/>
+                <w:rStyle w:val="Hyperlink"/>
                 <w:noProof/>
                 <w:lang w:val="es-ES"/>
               </w:rPr>
@@ -2201,7 +2210,7 @@
         </w:p>
         <w:p>
           <w:pPr>
-            <w:pStyle w:val="TDC3"/>
+            <w:pStyle w:val="TOC3"/>
             <w:tabs>
               <w:tab w:val="right" w:leader="dot" w:pos="9350"/>
             </w:tabs>
@@ -2215,7 +2224,7 @@
           <w:hyperlink w:anchor="_Toc496694393" w:history="1">
             <w:r>
               <w:rPr>
-                <w:rStyle w:val="Hipervnculo"/>
+                <w:rStyle w:val="Hyperlink"/>
                 <w:noProof/>
                 <w:lang w:val="es-ES"/>
               </w:rPr>
@@ -2273,7 +2282,7 @@
         </w:p>
         <w:p>
           <w:pPr>
-            <w:pStyle w:val="TDC3"/>
+            <w:pStyle w:val="TOC3"/>
             <w:tabs>
               <w:tab w:val="right" w:leader="dot" w:pos="9350"/>
             </w:tabs>
@@ -2287,7 +2296,7 @@
           <w:hyperlink w:anchor="_Toc496694394" w:history="1">
             <w:r>
               <w:rPr>
-                <w:rStyle w:val="Hipervnculo"/>
+                <w:rStyle w:val="Hyperlink"/>
                 <w:noProof/>
                 <w:lang w:val="es-ES"/>
               </w:rPr>
@@ -2345,7 +2354,7 @@
         </w:p>
         <w:p>
           <w:pPr>
-            <w:pStyle w:val="TDC3"/>
+            <w:pStyle w:val="TOC3"/>
             <w:tabs>
               <w:tab w:val="right" w:leader="dot" w:pos="9350"/>
             </w:tabs>
@@ -2359,7 +2368,7 @@
           <w:hyperlink w:anchor="_Toc496694395" w:history="1">
             <w:r>
               <w:rPr>
-                <w:rStyle w:val="Hipervnculo"/>
+                <w:rStyle w:val="Hyperlink"/>
                 <w:noProof/>
                 <w:lang w:val="es-ES"/>
               </w:rPr>
@@ -2417,7 +2426,7 @@
         </w:p>
         <w:p>
           <w:pPr>
-            <w:pStyle w:val="TDC3"/>
+            <w:pStyle w:val="TOC3"/>
             <w:tabs>
               <w:tab w:val="right" w:leader="dot" w:pos="9350"/>
             </w:tabs>
@@ -2431,7 +2440,7 @@
           <w:hyperlink w:anchor="_Toc496694396" w:history="1">
             <w:r>
               <w:rPr>
-                <w:rStyle w:val="Hipervnculo"/>
+                <w:rStyle w:val="Hyperlink"/>
                 <w:noProof/>
                 <w:lang w:val="es-ES"/>
               </w:rPr>
@@ -2489,7 +2498,7 @@
         </w:p>
         <w:p>
           <w:pPr>
-            <w:pStyle w:val="TDC3"/>
+            <w:pStyle w:val="TOC3"/>
             <w:tabs>
               <w:tab w:val="right" w:leader="dot" w:pos="9350"/>
             </w:tabs>
@@ -2503,7 +2512,7 @@
           <w:hyperlink w:anchor="_Toc496694397" w:history="1">
             <w:r>
               <w:rPr>
-                <w:rStyle w:val="Hipervnculo"/>
+                <w:rStyle w:val="Hyperlink"/>
                 <w:noProof/>
                 <w:lang w:val="es-ES"/>
               </w:rPr>
@@ -2561,7 +2570,7 @@
         </w:p>
         <w:p>
           <w:pPr>
-            <w:pStyle w:val="TDC3"/>
+            <w:pStyle w:val="TOC3"/>
             <w:tabs>
               <w:tab w:val="right" w:leader="dot" w:pos="9350"/>
             </w:tabs>
@@ -2575,7 +2584,7 @@
           <w:hyperlink w:anchor="_Toc496694398" w:history="1">
             <w:r>
               <w:rPr>
-                <w:rStyle w:val="Hipervnculo"/>
+                <w:rStyle w:val="Hyperlink"/>
                 <w:noProof/>
                 <w:lang w:val="es-ES"/>
               </w:rPr>
@@ -2633,7 +2642,7 @@
         </w:p>
         <w:p>
           <w:pPr>
-            <w:pStyle w:val="TDC3"/>
+            <w:pStyle w:val="TOC3"/>
             <w:tabs>
               <w:tab w:val="right" w:leader="dot" w:pos="9350"/>
             </w:tabs>
@@ -2647,7 +2656,7 @@
           <w:hyperlink w:anchor="_Toc496694399" w:history="1">
             <w:r>
               <w:rPr>
-                <w:rStyle w:val="Hipervnculo"/>
+                <w:rStyle w:val="Hyperlink"/>
                 <w:noProof/>
                 <w:lang w:val="es-ES"/>
               </w:rPr>
@@ -2705,7 +2714,7 @@
         </w:p>
         <w:p>
           <w:pPr>
-            <w:pStyle w:val="TDC3"/>
+            <w:pStyle w:val="TOC3"/>
             <w:tabs>
               <w:tab w:val="right" w:leader="dot" w:pos="9350"/>
             </w:tabs>
@@ -2719,7 +2728,7 @@
           <w:hyperlink w:anchor="_Toc496694400" w:history="1">
             <w:r>
               <w:rPr>
-                <w:rStyle w:val="Hipervnculo"/>
+                <w:rStyle w:val="Hyperlink"/>
                 <w:noProof/>
               </w:rPr>
               <w:t>8.2.18 Marcos de trabajo:</w:t>
@@ -2776,7 +2785,7 @@
         </w:p>
         <w:p>
           <w:pPr>
-            <w:pStyle w:val="TDC3"/>
+            <w:pStyle w:val="TOC3"/>
             <w:tabs>
               <w:tab w:val="right" w:leader="dot" w:pos="9350"/>
             </w:tabs>
@@ -2790,7 +2799,7 @@
           <w:hyperlink w:anchor="_Toc496694401" w:history="1">
             <w:r>
               <w:rPr>
-                <w:rStyle w:val="Hipervnculo"/>
+                <w:rStyle w:val="Hyperlink"/>
                 <w:noProof/>
                 <w:lang w:val="es-ES"/>
               </w:rPr>
@@ -2848,7 +2857,7 @@
         </w:p>
         <w:p>
           <w:pPr>
-            <w:pStyle w:val="TDC3"/>
+            <w:pStyle w:val="TOC3"/>
             <w:tabs>
               <w:tab w:val="right" w:leader="dot" w:pos="9350"/>
             </w:tabs>
@@ -2862,7 +2871,7 @@
           <w:hyperlink w:anchor="_Toc496694402" w:history="1">
             <w:r>
               <w:rPr>
-                <w:rStyle w:val="Hipervnculo"/>
+                <w:rStyle w:val="Hyperlink"/>
                 <w:noProof/>
                 <w:lang w:val="es-ES"/>
               </w:rPr>
@@ -2920,7 +2929,7 @@
         </w:p>
         <w:p>
           <w:pPr>
-            <w:pStyle w:val="TDC3"/>
+            <w:pStyle w:val="TOC3"/>
             <w:tabs>
               <w:tab w:val="right" w:leader="dot" w:pos="9350"/>
             </w:tabs>
@@ -2934,7 +2943,7 @@
           <w:hyperlink w:anchor="_Toc496694403" w:history="1">
             <w:r>
               <w:rPr>
-                <w:rStyle w:val="Hipervnculo"/>
+                <w:rStyle w:val="Hyperlink"/>
                 <w:noProof/>
               </w:rPr>
               <w:t>8.2.21 ITU:</w:t>
@@ -2991,7 +3000,7 @@
         </w:p>
         <w:p>
           <w:pPr>
-            <w:pStyle w:val="TDC3"/>
+            <w:pStyle w:val="TOC3"/>
             <w:tabs>
               <w:tab w:val="right" w:leader="dot" w:pos="9350"/>
             </w:tabs>
@@ -3005,7 +3014,7 @@
           <w:hyperlink w:anchor="_Toc496694404" w:history="1">
             <w:r>
               <w:rPr>
-                <w:rStyle w:val="Hipervnculo"/>
+                <w:rStyle w:val="Hyperlink"/>
                 <w:noProof/>
                 <w:lang w:val="es-ES"/>
               </w:rPr>
@@ -3063,7 +3072,7 @@
         </w:p>
         <w:p>
           <w:pPr>
-            <w:pStyle w:val="TDC2"/>
+            <w:pStyle w:val="TOC2"/>
             <w:tabs>
               <w:tab w:val="right" w:leader="dot" w:pos="9350"/>
             </w:tabs>
@@ -3077,7 +3086,7 @@
           <w:hyperlink w:anchor="_Toc496694405" w:history="1">
             <w:r>
               <w:rPr>
-                <w:rStyle w:val="Hipervnculo"/>
+                <w:rStyle w:val="Hyperlink"/>
                 <w:noProof/>
               </w:rPr>
               <w:t>8.3 Marco legal:</w:t>
@@ -3134,7 +3143,7 @@
         </w:p>
         <w:p>
           <w:pPr>
-            <w:pStyle w:val="TDC3"/>
+            <w:pStyle w:val="TOC3"/>
             <w:tabs>
               <w:tab w:val="right" w:leader="dot" w:pos="9350"/>
             </w:tabs>
@@ -3148,7 +3157,7 @@
           <w:hyperlink w:anchor="_Toc496694406" w:history="1">
             <w:r>
               <w:rPr>
-                <w:rStyle w:val="Hipervnculo"/>
+                <w:rStyle w:val="Hyperlink"/>
                 <w:noProof/>
                 <w:lang w:val="es-ES"/>
               </w:rPr>
@@ -3206,7 +3215,7 @@
         </w:p>
         <w:p>
           <w:pPr>
-            <w:pStyle w:val="TDC3"/>
+            <w:pStyle w:val="TOC3"/>
             <w:tabs>
               <w:tab w:val="right" w:leader="dot" w:pos="9350"/>
             </w:tabs>
@@ -3220,7 +3229,7 @@
           <w:hyperlink w:anchor="_Toc496694407" w:history="1">
             <w:r>
               <w:rPr>
-                <w:rStyle w:val="Hipervnculo"/>
+                <w:rStyle w:val="Hyperlink"/>
                 <w:noProof/>
                 <w:lang w:val="es-ES"/>
               </w:rPr>
@@ -3278,7 +3287,7 @@
         </w:p>
         <w:p>
           <w:pPr>
-            <w:pStyle w:val="TDC1"/>
+            <w:pStyle w:val="TOC1"/>
             <w:tabs>
               <w:tab w:val="left" w:pos="480"/>
               <w:tab w:val="right" w:leader="dot" w:pos="9350"/>
@@ -3293,7 +3302,7 @@
           <w:hyperlink w:anchor="_Toc496694408" w:history="1">
             <w:r>
               <w:rPr>
-                <w:rStyle w:val="Hipervnculo"/>
+                <w:rStyle w:val="Hyperlink"/>
                 <w:noProof/>
               </w:rPr>
               <w:t>9.</w:t>
@@ -3309,7 +3318,7 @@
             </w:r>
             <w:r>
               <w:rPr>
-                <w:rStyle w:val="Hipervnculo"/>
+                <w:rStyle w:val="Hyperlink"/>
                 <w:noProof/>
               </w:rPr>
               <w:t>Diseño metodológico</w:t>
@@ -3366,7 +3375,7 @@
         </w:p>
         <w:p>
           <w:pPr>
-            <w:pStyle w:val="TDC1"/>
+            <w:pStyle w:val="TOC1"/>
             <w:tabs>
               <w:tab w:val="left" w:pos="720"/>
               <w:tab w:val="right" w:leader="dot" w:pos="9350"/>
@@ -3381,7 +3390,7 @@
           <w:hyperlink w:anchor="_Toc496694409" w:history="1">
             <w:r>
               <w:rPr>
-                <w:rStyle w:val="Hipervnculo"/>
+                <w:rStyle w:val="Hyperlink"/>
                 <w:noProof/>
               </w:rPr>
               <w:t>10.</w:t>
@@ -3397,7 +3406,7 @@
             </w:r>
             <w:r>
               <w:rPr>
-                <w:rStyle w:val="Hipervnculo"/>
+                <w:rStyle w:val="Hyperlink"/>
                 <w:noProof/>
               </w:rPr>
               <w:t>Cronograma</w:t>
@@ -3454,7 +3463,7 @@
         </w:p>
         <w:p>
           <w:pPr>
-            <w:pStyle w:val="TDC1"/>
+            <w:pStyle w:val="TOC1"/>
             <w:tabs>
               <w:tab w:val="left" w:pos="720"/>
               <w:tab w:val="right" w:leader="dot" w:pos="9350"/>
@@ -3469,7 +3478,7 @@
           <w:hyperlink w:anchor="_Toc496694410" w:history="1">
             <w:r>
               <w:rPr>
-                <w:rStyle w:val="Hipervnculo"/>
+                <w:rStyle w:val="Hyperlink"/>
                 <w:noProof/>
               </w:rPr>
               <w:t>11.</w:t>
@@ -3485,7 +3494,7 @@
             </w:r>
             <w:r>
               <w:rPr>
-                <w:rStyle w:val="Hipervnculo"/>
+                <w:rStyle w:val="Hyperlink"/>
                 <w:noProof/>
               </w:rPr>
               <w:t>Presupuesto</w:t>
@@ -3542,7 +3551,7 @@
         </w:p>
         <w:p>
           <w:pPr>
-            <w:pStyle w:val="TDC1"/>
+            <w:pStyle w:val="TOC1"/>
             <w:tabs>
               <w:tab w:val="left" w:pos="720"/>
               <w:tab w:val="right" w:leader="dot" w:pos="9350"/>
@@ -3557,7 +3566,7 @@
           <w:hyperlink w:anchor="_Toc496694411" w:history="1">
             <w:r>
               <w:rPr>
-                <w:rStyle w:val="Hipervnculo"/>
+                <w:rStyle w:val="Hyperlink"/>
                 <w:noProof/>
                 <w:lang w:val="en-US"/>
               </w:rPr>
@@ -3574,7 +3583,7 @@
             </w:r>
             <w:r>
               <w:rPr>
-                <w:rStyle w:val="Hipervnculo"/>
+                <w:rStyle w:val="Hyperlink"/>
                 <w:noProof/>
                 <w:lang w:val="en-US"/>
               </w:rPr>
@@ -3649,13 +3658,13 @@
           <w:commentRangeEnd w:id="3"/>
           <w:r>
             <w:rPr>
-              <w:rStyle w:val="Refdecomentario"/>
+              <w:rStyle w:val="CommentReference"/>
             </w:rPr>
             <w:commentReference w:id="2"/>
           </w:r>
           <w:r>
             <w:rPr>
-              <w:rStyle w:val="Refdecomentario"/>
+              <w:rStyle w:val="CommentReference"/>
             </w:rPr>
             <w:commentReference w:id="3"/>
           </w:r>
@@ -3664,7 +3673,7 @@
     </w:sdt>
     <w:p>
       <w:pPr>
-        <w:pStyle w:val="Ttulo1"/>
+        <w:pStyle w:val="Heading1"/>
         <w:numPr>
           <w:ilvl w:val="0"/>
           <w:numId w:val="0"/>
@@ -3698,7 +3707,7 @@
     <w:commentRangeStart w:id="5"/>
     <w:p>
       <w:pPr>
-        <w:pStyle w:val="TDC1"/>
+        <w:pStyle w:val="TOC1"/>
         <w:tabs>
           <w:tab w:val="right" w:leader="dot" w:pos="8630"/>
         </w:tabs>
@@ -3733,7 +3742,7 @@
       <w:hyperlink w:anchor="_Toc410629016" w:history="1">
         <w:r>
           <w:rPr>
-            <w:rStyle w:val="Hipervnculo"/>
+            <w:rStyle w:val="Hyperlink"/>
             <w:noProof/>
             <w:lang w:val="es-ES"/>
           </w:rPr>
@@ -3795,7 +3804,7 @@
     <w:p/>
     <w:p>
       <w:pPr>
-        <w:pStyle w:val="Ttulo1"/>
+        <w:pStyle w:val="Heading1"/>
         <w:numPr>
           <w:ilvl w:val="0"/>
           <w:numId w:val="0"/>
@@ -3809,7 +3818,7 @@
       <w:commentRangeEnd w:id="5"/>
       <w:r>
         <w:rPr>
-          <w:rStyle w:val="Refdecomentario"/>
+          <w:rStyle w:val="CommentReference"/>
           <w:b w:val="0"/>
           <w:bCs w:val="0"/>
           <w:caps w:val="0"/>
@@ -3835,7 +3844,7 @@
     </w:p>
     <w:p>
       <w:pPr>
-        <w:pStyle w:val="Tabladeilustraciones"/>
+        <w:pStyle w:val="TableofFigures"/>
         <w:tabs>
           <w:tab w:val="right" w:leader="dot" w:pos="9350"/>
         </w:tabs>
@@ -3867,14 +3876,14 @@
       <w:hyperlink w:anchor="_Toc496789966" w:history="1">
         <w:r>
           <w:rPr>
-            <w:rStyle w:val="Hipervnculo"/>
+            <w:rStyle w:val="Hyperlink"/>
             <w:noProof/>
           </w:rPr>
           <w:t>Figura  1. Impresora D</w:t>
         </w:r>
         <w:r>
           <w:rPr>
-            <w:rStyle w:val="Hipervnculo"/>
+            <w:rStyle w:val="Hyperlink"/>
             <w:noProof/>
           </w:rPr>
           <w:t>avinci 1.0, tomado de: eu.xyzprinting.com</w:t>
@@ -3931,7 +3940,7 @@
     </w:p>
     <w:p>
       <w:pPr>
-        <w:pStyle w:val="Tabladeilustraciones"/>
+        <w:pStyle w:val="TableofFigures"/>
         <w:tabs>
           <w:tab w:val="right" w:leader="dot" w:pos="9350"/>
         </w:tabs>
@@ -3945,7 +3954,7 @@
       <w:hyperlink w:anchor="_Toc496789967" w:history="1">
         <w:r>
           <w:rPr>
-            <w:rStyle w:val="Hipervnculo"/>
+            <w:rStyle w:val="Hyperlink"/>
             <w:noProof/>
           </w:rPr>
           <w:t>Figura  2. Impresora prusa I3 de codigo abierto, tomado de prusaprinters.org</w:t>
@@ -4002,7 +4011,7 @@
     </w:p>
     <w:p>
       <w:pPr>
-        <w:pStyle w:val="Tabladeilustraciones"/>
+        <w:pStyle w:val="TableofFigures"/>
         <w:tabs>
           <w:tab w:val="right" w:leader="dot" w:pos="9350"/>
         </w:tabs>
@@ -4016,7 +4025,7 @@
       <w:hyperlink w:anchor="_Toc496789968" w:history="1">
         <w:r>
           <w:rPr>
-            <w:rStyle w:val="Hipervnculo"/>
+            <w:rStyle w:val="Hyperlink"/>
             <w:noProof/>
           </w:rPr>
           <w:t>Figura  3Modelo de la impresora 3D printmated3D, tomado de imprimalia3d.com</w:t>
@@ -4073,7 +4082,7 @@
     </w:p>
     <w:p>
       <w:pPr>
-        <w:pStyle w:val="Tabladeilustraciones"/>
+        <w:pStyle w:val="TableofFigures"/>
         <w:tabs>
           <w:tab w:val="right" w:leader="dot" w:pos="9350"/>
         </w:tabs>
@@ -4087,7 +4096,7 @@
       <w:hyperlink w:anchor="_Toc496789969" w:history="1">
         <w:r>
           <w:rPr>
-            <w:rStyle w:val="Hipervnculo"/>
+            <w:rStyle w:val="Hyperlink"/>
             <w:noProof/>
           </w:rPr>
           <w:t>Figura  4Arreglo de múltiples impresoras 3D ,como referencia para la visión del anteproyecto, tomado de imprimalia3D</w:t>
@@ -4171,7 +4180,7 @@
     </w:p>
     <w:p>
       <w:pPr>
-        <w:pStyle w:val="Ttulo1"/>
+        <w:pStyle w:val="Heading1"/>
       </w:pPr>
       <w:bookmarkStart w:id="7" w:name="_Toc285535799"/>
       <w:bookmarkStart w:id="8" w:name="_Toc410627893"/>
@@ -4193,7 +4202,7 @@
       <w:commentRangeEnd w:id="11"/>
       <w:r>
         <w:rPr>
-          <w:rStyle w:val="Refdecomentario"/>
+          <w:rStyle w:val="CommentReference"/>
         </w:rPr>
         <w:commentReference w:id="11"/>
       </w:r>
@@ -4210,7 +4219,7 @@
     </w:p>
     <w:p>
       <w:pPr>
-        <w:pStyle w:val="Ttulo1"/>
+        <w:pStyle w:val="Heading1"/>
         <w:numPr>
           <w:ilvl w:val="0"/>
           <w:numId w:val="0"/>
@@ -4332,7 +4341,7 @@
     </w:p>
     <w:p>
       <w:pPr>
-        <w:pStyle w:val="Ttulo1"/>
+        <w:pStyle w:val="Heading1"/>
         <w:numPr>
           <w:ilvl w:val="0"/>
           <w:numId w:val="0"/>
@@ -4342,7 +4351,7 @@
     </w:p>
     <w:p>
       <w:pPr>
-        <w:pStyle w:val="Ttulo1"/>
+        <w:pStyle w:val="Heading1"/>
         <w:numPr>
           <w:ilvl w:val="0"/>
           <w:numId w:val="0"/>
@@ -4373,10 +4382,15 @@
     </w:p>
     <w:p>
       <w:r>
-        <w:t>El desarrollo de productos amoldados es una opción para aquellas empresas que requieren la fabricación de prototipos; actualmente, la tecnología ofrece impresoras 3D y máquinas de corte laser que facilitan el prototipado manual a pesar de sus grandes tiempos de producción</w:t>
-      </w:r>
-      <w:r>
-        <w:t>.</w:t>
+        <w:t xml:space="preserve">El desarrollo de productos amoldados es una opción para aquellas empresas que requieren la fabricación de prototipos; actualmente, la tecnología ofrece impresoras 3D y máquinas de corte laser que facilitan el </w:t>
+      </w:r>
+      <w:proofErr w:type="spellStart"/>
+      <w:r>
+        <w:t>prototipado</w:t>
+      </w:r>
+      <w:proofErr w:type="spellEnd"/>
+      <w:r>
+        <w:t xml:space="preserve"> manual a pesar de sus grandes tiempos de producción.</w:t>
       </w:r>
     </w:p>
     <w:p>
@@ -4457,7 +4471,7 @@
       <w:commentRangeEnd w:id="15"/>
       <w:r>
         <w:rPr>
-          <w:rStyle w:val="Refdecomentario"/>
+          <w:rStyle w:val="CommentReference"/>
         </w:rPr>
         <w:commentReference w:id="15"/>
       </w:r>
@@ -4553,7 +4567,21 @@
         <w:rPr>
           <w:lang w:val="es-ES"/>
         </w:rPr>
-        <w:t xml:space="preserve"> , de manera que si un equipo de impresión 3D debe laborar por aproximadamente 18 u 20 horas generando un modelo tri-</w:t>
+        <w:t xml:space="preserve"> , de manera que si un equipo de impresión 3D debe laborar por aproximadamente 18 u 20 horas generando un modelo </w:t>
+      </w:r>
+      <w:proofErr w:type="spellStart"/>
+      <w:r>
+        <w:rPr>
+          <w:lang w:val="es-ES"/>
+        </w:rPr>
+        <w:t>tri</w:t>
+      </w:r>
+      <w:proofErr w:type="spellEnd"/>
+      <w:r>
+        <w:rPr>
+          <w:lang w:val="es-ES"/>
+        </w:rPr>
+        <w:t>-</w:t>
       </w:r>
       <w:r>
         <w:rPr>
@@ -4684,7 +4712,21 @@
         <w:rPr>
           <w:lang w:val="es-ES"/>
         </w:rPr>
-        <w:t xml:space="preserve"> de terminales móviles, el concepto internet de las cosas (internet of things por sus siglas en ingles IOT) ha sido un concepto que ha ido tomando fuerz</w:t>
+        <w:t xml:space="preserve"> de terminales móviles, el concepto internet de las cosas (internet of </w:t>
+      </w:r>
+      <w:proofErr w:type="spellStart"/>
+      <w:r>
+        <w:rPr>
+          <w:lang w:val="es-ES"/>
+        </w:rPr>
+        <w:t>things</w:t>
+      </w:r>
+      <w:proofErr w:type="spellEnd"/>
+      <w:r>
+        <w:rPr>
+          <w:lang w:val="es-ES"/>
+        </w:rPr>
+        <w:t xml:space="preserve"> por sus siglas en ingles IOT) ha sido un concepto que ha ido tomando fuerz</w:t>
       </w:r>
       <w:r>
         <w:rPr>
@@ -4997,174 +5039,159 @@
           <w:lang w:val="es-ES"/>
         </w:rPr>
       </w:pPr>
-      <w:r>
-        <w:rPr>
-          <w:lang w:val="es-ES"/>
-        </w:rPr>
-        <w:t>¿Cómo se puede</w:t>
-      </w:r>
-      <w:r>
-        <w:rPr>
-          <w:lang w:val="es-ES"/>
-        </w:rPr>
-        <w:t xml:space="preserve"> realizar un mon</w:t>
-      </w:r>
-      <w:r>
-        <w:rPr>
-          <w:lang w:val="es-ES"/>
-        </w:rPr>
-        <w:t>itoreo remoto a una impresora 3D</w:t>
-      </w:r>
-      <w:r>
-        <w:rPr>
-          <w:lang w:val="es-ES"/>
-        </w:rPr>
-        <w:t xml:space="preserve"> y tomar acciones correctivas en caso de un evento que fue</w:t>
-      </w:r>
-      <w:r>
-        <w:rPr>
-          <w:lang w:val="es-ES"/>
-        </w:rPr>
-        <w:t>se</w:t>
-      </w:r>
-      <w:r>
-        <w:rPr>
-          <w:lang w:val="es-ES"/>
-        </w:rPr>
-        <w:t xml:space="preserve"> pronosticado o que está ocurriendo en el equipo?</w:t>
-      </w:r>
-    </w:p>
-    <w:p>
-      <w:pPr>
-        <w:rPr>
-          <w:lang w:val="es-ES"/>
-        </w:rPr>
-      </w:pPr>
-    </w:p>
-    <w:p>
-      <w:pPr>
-        <w:rPr>
-          <w:lang w:val="es-ES"/>
-        </w:rPr>
-      </w:pPr>
-    </w:p>
-    <w:p>
-      <w:pPr>
-        <w:rPr>
-          <w:lang w:val="es-ES"/>
-        </w:rPr>
-      </w:pPr>
-    </w:p>
-    <w:p>
-      <w:pPr>
-        <w:rPr>
-          <w:lang w:val="es-ES"/>
-        </w:rPr>
-      </w:pPr>
       <w:bookmarkStart w:id="16" w:name="_GoBack"/>
       <w:bookmarkEnd w:id="16"/>
-    </w:p>
-    <w:p>
-      <w:pPr>
-        <w:rPr>
-          <w:lang w:val="es-ES"/>
-        </w:rPr>
-      </w:pPr>
-    </w:p>
-    <w:p>
-      <w:pPr>
-        <w:rPr>
-          <w:lang w:val="es-ES"/>
-        </w:rPr>
-      </w:pPr>
-    </w:p>
-    <w:p>
-      <w:pPr>
-        <w:rPr>
-          <w:lang w:val="es-ES"/>
-        </w:rPr>
-      </w:pPr>
-    </w:p>
-    <w:p>
-      <w:pPr>
-        <w:rPr>
-          <w:lang w:val="es-ES"/>
-        </w:rPr>
-      </w:pPr>
-    </w:p>
-    <w:p>
-      <w:pPr>
-        <w:rPr>
-          <w:lang w:val="es-ES"/>
-        </w:rPr>
-      </w:pPr>
-    </w:p>
-    <w:p>
-      <w:pPr>
-        <w:rPr>
-          <w:lang w:val="es-ES"/>
-        </w:rPr>
-      </w:pPr>
-    </w:p>
-    <w:p>
-      <w:pPr>
-        <w:rPr>
-          <w:lang w:val="es-ES"/>
-        </w:rPr>
-      </w:pPr>
-    </w:p>
-    <w:p>
-      <w:pPr>
-        <w:rPr>
-          <w:lang w:val="es-ES"/>
-        </w:rPr>
-      </w:pPr>
-    </w:p>
-    <w:p>
-      <w:pPr>
-        <w:rPr>
-          <w:lang w:val="es-ES"/>
-        </w:rPr>
-      </w:pPr>
-    </w:p>
-    <w:p>
-      <w:pPr>
-        <w:rPr>
-          <w:lang w:val="es-ES"/>
-        </w:rPr>
-      </w:pPr>
-    </w:p>
-    <w:p>
-      <w:pPr>
-        <w:rPr>
-          <w:lang w:val="es-ES"/>
-        </w:rPr>
-      </w:pPr>
-    </w:p>
-    <w:p>
-      <w:pPr>
-        <w:rPr>
-          <w:lang w:val="es-ES"/>
-        </w:rPr>
-      </w:pPr>
-    </w:p>
-    <w:p>
-      <w:pPr>
-        <w:rPr>
-          <w:lang w:val="es-ES"/>
-        </w:rPr>
-      </w:pPr>
-    </w:p>
-    <w:p>
-      <w:pPr>
-        <w:rPr>
-          <w:lang w:val="es-ES"/>
-        </w:rPr>
-      </w:pPr>
-    </w:p>
-    <w:p>
-      <w:pPr>
-        <w:pStyle w:val="Ttulo1"/>
+      <w:r>
+        <w:rPr>
+          <w:lang w:val="es-ES"/>
+        </w:rPr>
+        <w:t>¿</w:t>
+      </w:r>
+      <w:r>
+        <w:t>Cómo</w:t>
+      </w:r>
+      <w:r>
+        <w:rPr>
+          <w:lang w:val="es-ES"/>
+        </w:rPr>
+        <w:t xml:space="preserve"> se puede realizar un monitoreo remoto a una impresora 3D y tomar acciones correctivas en caso de un evento que fuese pronosticado o que está ocurriendo en el equipo</w:t>
+      </w:r>
+      <w:r>
+        <w:rPr>
+          <w:lang w:val="es-ES"/>
+        </w:rPr>
+        <w:t>?</w:t>
+      </w:r>
+    </w:p>
+    <w:p>
+      <w:pPr>
+        <w:rPr>
+          <w:lang w:val="es-ES"/>
+        </w:rPr>
+      </w:pPr>
+    </w:p>
+    <w:p>
+      <w:pPr>
+        <w:rPr>
+          <w:lang w:val="es-ES"/>
+        </w:rPr>
+      </w:pPr>
+    </w:p>
+    <w:p>
+      <w:pPr>
+        <w:rPr>
+          <w:lang w:val="es-ES"/>
+        </w:rPr>
+      </w:pPr>
+    </w:p>
+    <w:p>
+      <w:pPr>
+        <w:rPr>
+          <w:lang w:val="es-ES"/>
+        </w:rPr>
+      </w:pPr>
+    </w:p>
+    <w:p>
+      <w:pPr>
+        <w:rPr>
+          <w:lang w:val="es-ES"/>
+        </w:rPr>
+      </w:pPr>
+    </w:p>
+    <w:p>
+      <w:pPr>
+        <w:rPr>
+          <w:lang w:val="es-ES"/>
+        </w:rPr>
+      </w:pPr>
+    </w:p>
+    <w:p>
+      <w:pPr>
+        <w:rPr>
+          <w:lang w:val="es-ES"/>
+        </w:rPr>
+      </w:pPr>
+    </w:p>
+    <w:p>
+      <w:pPr>
+        <w:rPr>
+          <w:lang w:val="es-ES"/>
+        </w:rPr>
+      </w:pPr>
+    </w:p>
+    <w:p>
+      <w:pPr>
+        <w:rPr>
+          <w:lang w:val="es-ES"/>
+        </w:rPr>
+      </w:pPr>
+    </w:p>
+    <w:p>
+      <w:pPr>
+        <w:rPr>
+          <w:lang w:val="es-ES"/>
+        </w:rPr>
+      </w:pPr>
+    </w:p>
+    <w:p>
+      <w:pPr>
+        <w:rPr>
+          <w:lang w:val="es-ES"/>
+        </w:rPr>
+      </w:pPr>
+    </w:p>
+    <w:p>
+      <w:pPr>
+        <w:rPr>
+          <w:lang w:val="es-ES"/>
+        </w:rPr>
+      </w:pPr>
+    </w:p>
+    <w:p>
+      <w:pPr>
+        <w:rPr>
+          <w:lang w:val="es-ES"/>
+        </w:rPr>
+      </w:pPr>
+    </w:p>
+    <w:p>
+      <w:pPr>
+        <w:rPr>
+          <w:lang w:val="es-ES"/>
+        </w:rPr>
+      </w:pPr>
+    </w:p>
+    <w:p>
+      <w:pPr>
+        <w:rPr>
+          <w:lang w:val="es-ES"/>
+        </w:rPr>
+      </w:pPr>
+    </w:p>
+    <w:p>
+      <w:pPr>
+        <w:rPr>
+          <w:lang w:val="es-ES"/>
+        </w:rPr>
+      </w:pPr>
+    </w:p>
+    <w:p>
+      <w:pPr>
+        <w:rPr>
+          <w:lang w:val="es-ES"/>
+        </w:rPr>
+      </w:pPr>
+    </w:p>
+    <w:p>
+      <w:pPr>
+        <w:rPr>
+          <w:lang w:val="es-ES"/>
+        </w:rPr>
+      </w:pPr>
+    </w:p>
+    <w:p>
+      <w:pPr>
+        <w:pStyle w:val="Heading1"/>
       </w:pPr>
       <w:bookmarkStart w:id="17" w:name="_Toc496694374"/>
       <w:r>
@@ -5333,13 +5360,27 @@
         <w:rPr>
           <w:lang w:val="es-ES"/>
         </w:rPr>
-        <w:t>El monitoreo en equipos de impresión y prot</w:t>
-      </w:r>
-      <w:r>
-        <w:rPr>
-          <w:lang w:val="es-ES"/>
-        </w:rPr>
-        <w:t>otipado es fundamental para que de manera remota se pueda observar el estado y realizar una rápida toma de decisión en caso de encontrar una anomalía en el proceso,</w:t>
+        <w:t xml:space="preserve">El monitoreo en equipos de impresión y </w:t>
+      </w:r>
+      <w:proofErr w:type="spellStart"/>
+      <w:r>
+        <w:rPr>
+          <w:lang w:val="es-ES"/>
+        </w:rPr>
+        <w:t>prot</w:t>
+      </w:r>
+      <w:r>
+        <w:rPr>
+          <w:lang w:val="es-ES"/>
+        </w:rPr>
+        <w:t>otipado</w:t>
+      </w:r>
+      <w:proofErr w:type="spellEnd"/>
+      <w:r>
+        <w:rPr>
+          <w:lang w:val="es-ES"/>
+        </w:rPr>
+        <w:t xml:space="preserve"> es fundamental para que de manera remota se pueda observar el estado y realizar una rápida toma de decisión en caso de encontrar una anomalía en el proceso,</w:t>
       </w:r>
       <w:r>
         <w:rPr>
@@ -5435,6 +5476,7 @@
       <w:r>
         <w:rPr>
           <w:noProof/>
+          <w:lang w:val="en-US" w:eastAsia="en-US"/>
         </w:rPr>
         <w:lastRenderedPageBreak/>
         <w:drawing>
@@ -5489,7 +5531,7 @@
     </w:p>
     <w:p>
       <w:pPr>
-        <w:pStyle w:val="Descripcin"/>
+        <w:pStyle w:val="Caption"/>
       </w:pPr>
       <w:bookmarkStart w:id="18" w:name="_Toc496789966"/>
       <w:r>
@@ -5514,7 +5556,15 @@
         <w:fldChar w:fldCharType="end"/>
       </w:r>
       <w:r>
-        <w:t>. Impresora davinci 1.0, tomado de:</w:t>
+        <w:t xml:space="preserve">. Impresora </w:t>
+      </w:r>
+      <w:proofErr w:type="spellStart"/>
+      <w:r>
+        <w:t>davinci</w:t>
+      </w:r>
+      <w:proofErr w:type="spellEnd"/>
+      <w:r>
+        <w:t xml:space="preserve"> 1.0, tomado de:</w:t>
       </w:r>
       <w:r>
         <w:t xml:space="preserve"> eu.xyzprinting.com</w:t>
@@ -5567,7 +5617,21 @@
         <w:rPr>
           <w:lang w:val="es-ES"/>
         </w:rPr>
-        <w:t xml:space="preserve">temperatura de la cama caliente o HOT BED por sus siglas en ingles </w:t>
+        <w:t xml:space="preserve">temperatura de la cama caliente o HOT BED por sus siglas en </w:t>
+      </w:r>
+      <w:proofErr w:type="spellStart"/>
+      <w:r>
+        <w:rPr>
+          <w:lang w:val="es-ES"/>
+        </w:rPr>
+        <w:t>ingles</w:t>
+      </w:r>
+      <w:proofErr w:type="spellEnd"/>
+      <w:r>
+        <w:rPr>
+          <w:lang w:val="es-ES"/>
+        </w:rPr>
+        <w:t xml:space="preserve"> </w:t>
       </w:r>
       <w:r>
         <w:rPr>
@@ -5621,6 +5685,7 @@
       <w:r>
         <w:rPr>
           <w:noProof/>
+          <w:lang w:val="en-US" w:eastAsia="en-US"/>
         </w:rPr>
         <w:lastRenderedPageBreak/>
         <w:drawing>
@@ -5675,7 +5740,7 @@
     </w:p>
     <w:p>
       <w:pPr>
-        <w:pStyle w:val="Descripcin"/>
+        <w:pStyle w:val="Caption"/>
       </w:pPr>
       <w:bookmarkStart w:id="19" w:name="_Toc496789967"/>
       <w:r>
@@ -5700,7 +5765,23 @@
         <w:fldChar w:fldCharType="end"/>
       </w:r>
       <w:r>
-        <w:t>. Impresora prusa I3 de codigo abierto, tomado de prusaprinters.org</w:t>
+        <w:t xml:space="preserve">. Impresora </w:t>
+      </w:r>
+      <w:proofErr w:type="spellStart"/>
+      <w:r>
+        <w:t>prusa</w:t>
+      </w:r>
+      <w:proofErr w:type="spellEnd"/>
+      <w:r>
+        <w:t xml:space="preserve"> I3 de </w:t>
+      </w:r>
+      <w:proofErr w:type="spellStart"/>
+      <w:r>
+        <w:t>codigo</w:t>
+      </w:r>
+      <w:proofErr w:type="spellEnd"/>
+      <w:r>
+        <w:t xml:space="preserve"> abierto, tomado de prusaprinters.org</w:t>
       </w:r>
       <w:bookmarkEnd w:id="19"/>
     </w:p>
@@ -5780,7 +5861,35 @@
         <w:rPr>
           <w:lang w:val="es-ES"/>
         </w:rPr>
-        <w:t xml:space="preserve"> aprovechando las tecnologías asíncronas que nos ofrece marcos de trabajo como Node Js, con Socker.io</w:t>
+        <w:t xml:space="preserve"> aprovechando las tecnologías asíncronas que nos ofrece marcos de trabajo como </w:t>
+      </w:r>
+      <w:proofErr w:type="spellStart"/>
+      <w:r>
+        <w:rPr>
+          <w:lang w:val="es-ES"/>
+        </w:rPr>
+        <w:t>Node</w:t>
+      </w:r>
+      <w:proofErr w:type="spellEnd"/>
+      <w:r>
+        <w:rPr>
+          <w:lang w:val="es-ES"/>
+        </w:rPr>
+        <w:t xml:space="preserve"> </w:t>
+      </w:r>
+      <w:proofErr w:type="spellStart"/>
+      <w:r>
+        <w:rPr>
+          <w:lang w:val="es-ES"/>
+        </w:rPr>
+        <w:t>Js</w:t>
+      </w:r>
+      <w:proofErr w:type="spellEnd"/>
+      <w:r>
+        <w:rPr>
+          <w:lang w:val="es-ES"/>
+        </w:rPr>
+        <w:t>, con Socker.io</w:t>
       </w:r>
       <w:r>
         <w:rPr>
@@ -5876,7 +5985,21 @@
         <w:rPr>
           <w:lang w:val="es-ES"/>
         </w:rPr>
-        <w:t xml:space="preserve"> o los usuarios requieran monitorear mas variables</w:t>
+        <w:t xml:space="preserve"> o los usuarios requieran monitorear </w:t>
+      </w:r>
+      <w:proofErr w:type="spellStart"/>
+      <w:r>
+        <w:rPr>
+          <w:lang w:val="es-ES"/>
+        </w:rPr>
+        <w:t>mas</w:t>
+      </w:r>
+      <w:proofErr w:type="spellEnd"/>
+      <w:r>
+        <w:rPr>
+          <w:lang w:val="es-ES"/>
+        </w:rPr>
+        <w:t xml:space="preserve"> variables</w:t>
       </w:r>
       <w:r>
         <w:rPr>
@@ -5943,7 +6066,7 @@
     </w:p>
     <w:p>
       <w:pPr>
-        <w:pStyle w:val="Ttulo1"/>
+        <w:pStyle w:val="Heading1"/>
       </w:pPr>
       <w:bookmarkStart w:id="20" w:name="_Toc496694375"/>
       <w:r>
@@ -5962,7 +6085,21 @@
         <w:rPr>
           <w:lang w:val="es-ES"/>
         </w:rPr>
-        <w:t>Este proyecto de grado iniciara con la investigación acerca de las variables que mas afectan el proceso de impresión 3D, continuara con el ensamblaje de una impresora 3D de código abierto de modelo PRINTMATED3D y finalizara con el desarrollo del sistema de monitoreo.</w:t>
+        <w:t xml:space="preserve">Este proyecto de grado iniciara con la investigación acerca de las variables que </w:t>
+      </w:r>
+      <w:proofErr w:type="spellStart"/>
+      <w:r>
+        <w:rPr>
+          <w:lang w:val="es-ES"/>
+        </w:rPr>
+        <w:t>mas</w:t>
+      </w:r>
+      <w:proofErr w:type="spellEnd"/>
+      <w:r>
+        <w:rPr>
+          <w:lang w:val="es-ES"/>
+        </w:rPr>
+        <w:t xml:space="preserve"> afectan el proceso de impresión 3D, continuara con el ensamblaje de una impresora 3D de código abierto de modelo PRINTMATED3D y finalizara con el desarrollo del sistema de monitoreo.</w:t>
       </w:r>
     </w:p>
     <w:p>
@@ -5973,6 +6110,7 @@
       <w:r>
         <w:rPr>
           <w:noProof/>
+          <w:lang w:val="en-US" w:eastAsia="en-US"/>
         </w:rPr>
         <w:drawing>
           <wp:inline distT="0" distB="0" distL="0" distR="0" wp14:anchorId="438CE971" wp14:editId="0ED8B418">
@@ -6026,7 +6164,7 @@
     </w:p>
     <w:p>
       <w:pPr>
-        <w:pStyle w:val="Descripcin"/>
+        <w:pStyle w:val="Caption"/>
       </w:pPr>
       <w:bookmarkStart w:id="21" w:name="_Toc496789968"/>
       <w:r>
@@ -6081,7 +6219,7 @@
     </w:p>
     <w:p>
       <w:pPr>
-        <w:pStyle w:val="Ttulo2"/>
+        <w:pStyle w:val="Heading2"/>
         <w:numPr>
           <w:ilvl w:val="1"/>
           <w:numId w:val="13"/>
@@ -6133,7 +6271,21 @@
         <w:rPr>
           <w:lang w:val="es-ES"/>
         </w:rPr>
-        <w:t>Los usuarios finales serán los beneficiados de manera indirecta dado que la calidad del producto terminado aumentara, y la productividad de estos equipos también, con lo cual se vera reducido el tiempo de espera por un prototipo impreso en 3D.</w:t>
+        <w:t xml:space="preserve">Los usuarios finales serán los beneficiados de manera indirecta dado que la calidad del producto terminado aumentara, y la productividad de estos equipos también, con lo cual se </w:t>
+      </w:r>
+      <w:proofErr w:type="spellStart"/>
+      <w:r>
+        <w:rPr>
+          <w:lang w:val="es-ES"/>
+        </w:rPr>
+        <w:t>vera</w:t>
+      </w:r>
+      <w:proofErr w:type="spellEnd"/>
+      <w:r>
+        <w:rPr>
+          <w:lang w:val="es-ES"/>
+        </w:rPr>
+        <w:t xml:space="preserve"> reducido el tiempo de espera por un prototipo impreso en 3D.</w:t>
       </w:r>
     </w:p>
     <w:p>
@@ -6151,6 +6303,7 @@
       <w:r>
         <w:rPr>
           <w:noProof/>
+          <w:lang w:val="en-US" w:eastAsia="en-US"/>
         </w:rPr>
         <w:drawing>
           <wp:inline distT="0" distB="0" distL="0" distR="0" wp14:anchorId="11BE6D9F" wp14:editId="1F8D0AE2">
@@ -6204,7 +6357,7 @@
     </w:p>
     <w:p>
       <w:pPr>
-        <w:pStyle w:val="Descripcin"/>
+        <w:pStyle w:val="Caption"/>
       </w:pPr>
       <w:bookmarkStart w:id="23" w:name="_Toc496789969"/>
       <w:r>
@@ -6254,7 +6407,7 @@
     </w:p>
     <w:p>
       <w:pPr>
-        <w:pStyle w:val="Ttulo1"/>
+        <w:pStyle w:val="Heading1"/>
       </w:pPr>
       <w:bookmarkStart w:id="24" w:name="_Toc496694377"/>
       <w:r>
@@ -6285,7 +6438,35 @@
         <w:rPr>
           <w:lang w:val="es-ES"/>
         </w:rPr>
-        <w:t>Sobre la planificación estratégica cabe realizar una consideracion ya que se parte de un criterio basado en elementos practicos y en experiencias obtenidas de casos evidenciados en impresoras 3D y se suma a ello la participación de los diferentes actores, realimentando este proceso constantemente y mejorando el sistema de monitoreo, todos estos aspectos sumados permitirán el realizar un monitoreo eficiente de las variables que puntualmente afectan el proceso de impresión 3D.</w:t>
+        <w:t xml:space="preserve">Sobre la planificación estratégica cabe realizar una </w:t>
+      </w:r>
+      <w:proofErr w:type="spellStart"/>
+      <w:r>
+        <w:rPr>
+          <w:lang w:val="es-ES"/>
+        </w:rPr>
+        <w:t>consideracion</w:t>
+      </w:r>
+      <w:proofErr w:type="spellEnd"/>
+      <w:r>
+        <w:rPr>
+          <w:lang w:val="es-ES"/>
+        </w:rPr>
+        <w:t xml:space="preserve"> ya que se parte de un criterio basado en elementos </w:t>
+      </w:r>
+      <w:proofErr w:type="spellStart"/>
+      <w:r>
+        <w:rPr>
+          <w:lang w:val="es-ES"/>
+        </w:rPr>
+        <w:t>practicos</w:t>
+      </w:r>
+      <w:proofErr w:type="spellEnd"/>
+      <w:r>
+        <w:rPr>
+          <w:lang w:val="es-ES"/>
+        </w:rPr>
+        <w:t xml:space="preserve"> y en experiencias obtenidas de casos evidenciados en impresoras 3D y se suma a ello la participación de los diferentes actores, realimentando este proceso constantemente y mejorando el sistema de monitoreo, todos estos aspectos sumados permitirán el realizar un monitoreo eficiente de las variables que puntualmente afectan el proceso de impresión 3D.</w:t>
       </w:r>
     </w:p>
     <w:p>
@@ -6311,7 +6492,21 @@
         <w:rPr>
           <w:lang w:val="es-ES"/>
         </w:rPr>
-        <w:t>La investigación se limita a las variables mas relevantes por lo que se ignoraran las variables que posean poco grado de relevancia a la hora de la supervisión por parte del sistema de monitoreo.</w:t>
+        <w:t xml:space="preserve">La investigación se limita a las variables </w:t>
+      </w:r>
+      <w:proofErr w:type="spellStart"/>
+      <w:r>
+        <w:rPr>
+          <w:lang w:val="es-ES"/>
+        </w:rPr>
+        <w:t>mas</w:t>
+      </w:r>
+      <w:proofErr w:type="spellEnd"/>
+      <w:r>
+        <w:rPr>
+          <w:lang w:val="es-ES"/>
+        </w:rPr>
+        <w:t xml:space="preserve"> relevantes por lo que se ignoraran las variables que posean poco grado de relevancia a la hora de la supervisión por parte del sistema de monitoreo.</w:t>
       </w:r>
     </w:p>
     <w:p>
@@ -6424,89 +6619,103 @@
         <w:rPr>
           <w:lang w:val="es-ES"/>
         </w:rPr>
-        <w:t xml:space="preserve"> especifico.</w:t>
-      </w:r>
-    </w:p>
-    <w:p>
-      <w:pPr>
-        <w:rPr>
-          <w:lang w:val="es-ES"/>
-        </w:rPr>
-      </w:pPr>
-    </w:p>
-    <w:p>
-      <w:pPr>
-        <w:rPr>
-          <w:lang w:val="es-ES"/>
-        </w:rPr>
-      </w:pPr>
-    </w:p>
-    <w:p>
-      <w:pPr>
-        <w:rPr>
-          <w:lang w:val="es-ES"/>
-        </w:rPr>
-      </w:pPr>
-    </w:p>
-    <w:p>
-      <w:pPr>
-        <w:rPr>
-          <w:lang w:val="es-ES"/>
-        </w:rPr>
-      </w:pPr>
-    </w:p>
-    <w:p>
-      <w:pPr>
-        <w:rPr>
-          <w:lang w:val="es-ES"/>
-        </w:rPr>
-      </w:pPr>
-    </w:p>
-    <w:p>
-      <w:pPr>
-        <w:rPr>
-          <w:lang w:val="es-ES"/>
-        </w:rPr>
-      </w:pPr>
-    </w:p>
-    <w:p>
-      <w:pPr>
-        <w:rPr>
-          <w:lang w:val="es-ES"/>
-        </w:rPr>
-      </w:pPr>
-    </w:p>
-    <w:p>
-      <w:pPr>
-        <w:rPr>
-          <w:lang w:val="es-ES"/>
-        </w:rPr>
-      </w:pPr>
-    </w:p>
-    <w:p>
-      <w:pPr>
-        <w:rPr>
-          <w:lang w:val="es-ES"/>
-        </w:rPr>
-      </w:pPr>
-    </w:p>
-    <w:p>
-      <w:pPr>
-        <w:rPr>
-          <w:lang w:val="es-ES"/>
-        </w:rPr>
-      </w:pPr>
-    </w:p>
-    <w:p>
-      <w:pPr>
-        <w:rPr>
-          <w:lang w:val="es-ES"/>
-        </w:rPr>
-      </w:pPr>
-    </w:p>
-    <w:p>
-      <w:pPr>
-        <w:pStyle w:val="Ttulo1"/>
+        <w:t xml:space="preserve"> </w:t>
+      </w:r>
+      <w:proofErr w:type="spellStart"/>
+      <w:r>
+        <w:rPr>
+          <w:lang w:val="es-ES"/>
+        </w:rPr>
+        <w:t>especifico</w:t>
+      </w:r>
+      <w:proofErr w:type="spellEnd"/>
+      <w:r>
+        <w:rPr>
+          <w:lang w:val="es-ES"/>
+        </w:rPr>
+        <w:t>.</w:t>
+      </w:r>
+    </w:p>
+    <w:p>
+      <w:pPr>
+        <w:rPr>
+          <w:lang w:val="es-ES"/>
+        </w:rPr>
+      </w:pPr>
+    </w:p>
+    <w:p>
+      <w:pPr>
+        <w:rPr>
+          <w:lang w:val="es-ES"/>
+        </w:rPr>
+      </w:pPr>
+    </w:p>
+    <w:p>
+      <w:pPr>
+        <w:rPr>
+          <w:lang w:val="es-ES"/>
+        </w:rPr>
+      </w:pPr>
+    </w:p>
+    <w:p>
+      <w:pPr>
+        <w:rPr>
+          <w:lang w:val="es-ES"/>
+        </w:rPr>
+      </w:pPr>
+    </w:p>
+    <w:p>
+      <w:pPr>
+        <w:rPr>
+          <w:lang w:val="es-ES"/>
+        </w:rPr>
+      </w:pPr>
+    </w:p>
+    <w:p>
+      <w:pPr>
+        <w:rPr>
+          <w:lang w:val="es-ES"/>
+        </w:rPr>
+      </w:pPr>
+    </w:p>
+    <w:p>
+      <w:pPr>
+        <w:rPr>
+          <w:lang w:val="es-ES"/>
+        </w:rPr>
+      </w:pPr>
+    </w:p>
+    <w:p>
+      <w:pPr>
+        <w:rPr>
+          <w:lang w:val="es-ES"/>
+        </w:rPr>
+      </w:pPr>
+    </w:p>
+    <w:p>
+      <w:pPr>
+        <w:rPr>
+          <w:lang w:val="es-ES"/>
+        </w:rPr>
+      </w:pPr>
+    </w:p>
+    <w:p>
+      <w:pPr>
+        <w:rPr>
+          <w:lang w:val="es-ES"/>
+        </w:rPr>
+      </w:pPr>
+    </w:p>
+    <w:p>
+      <w:pPr>
+        <w:rPr>
+          <w:lang w:val="es-ES"/>
+        </w:rPr>
+      </w:pPr>
+    </w:p>
+    <w:p>
+      <w:pPr>
+        <w:pStyle w:val="Heading1"/>
       </w:pPr>
       <w:bookmarkStart w:id="25" w:name="_Toc496694378"/>
       <w:r>
@@ -6546,7 +6755,7 @@
     </w:p>
     <w:p>
       <w:pPr>
-        <w:pStyle w:val="Ttulo2"/>
+        <w:pStyle w:val="Heading2"/>
       </w:pPr>
       <w:bookmarkStart w:id="26" w:name="_Toc496694379"/>
       <w:r>
@@ -6559,7 +6768,7 @@
     </w:p>
     <w:p>
       <w:pPr>
-        <w:pStyle w:val="Prrafodelista"/>
+        <w:pStyle w:val="ListParagraph"/>
         <w:numPr>
           <w:ilvl w:val="0"/>
           <w:numId w:val="12"/>
@@ -6584,7 +6793,63 @@
         <w:rPr>
           <w:lang w:val="es-ES"/>
         </w:rPr>
-        <w:t>en la web, en las bases de la universidad Francisco de Paula Santander (Scielo, Science Direct) y en la biblioteca Eduardo Cote Lamus ubicada en la universid</w:t>
+        <w:t>en la web, en las bases de la universidad Francisco de Paula Santander (</w:t>
+      </w:r>
+      <w:proofErr w:type="spellStart"/>
+      <w:r>
+        <w:rPr>
+          <w:lang w:val="es-ES"/>
+        </w:rPr>
+        <w:t>Scielo</w:t>
+      </w:r>
+      <w:proofErr w:type="spellEnd"/>
+      <w:r>
+        <w:rPr>
+          <w:lang w:val="es-ES"/>
+        </w:rPr>
+        <w:t xml:space="preserve">, </w:t>
+      </w:r>
+      <w:proofErr w:type="spellStart"/>
+      <w:r>
+        <w:rPr>
+          <w:lang w:val="es-ES"/>
+        </w:rPr>
+        <w:t>Science</w:t>
+      </w:r>
+      <w:proofErr w:type="spellEnd"/>
+      <w:r>
+        <w:rPr>
+          <w:lang w:val="es-ES"/>
+        </w:rPr>
+        <w:t xml:space="preserve"> </w:t>
+      </w:r>
+      <w:proofErr w:type="spellStart"/>
+      <w:r>
+        <w:rPr>
+          <w:lang w:val="es-ES"/>
+        </w:rPr>
+        <w:t>Direct</w:t>
+      </w:r>
+      <w:proofErr w:type="spellEnd"/>
+      <w:r>
+        <w:rPr>
+          <w:lang w:val="es-ES"/>
+        </w:rPr>
+        <w:t xml:space="preserve">) y en la biblioteca Eduardo Cote </w:t>
+      </w:r>
+      <w:proofErr w:type="spellStart"/>
+      <w:r>
+        <w:rPr>
+          <w:lang w:val="es-ES"/>
+        </w:rPr>
+        <w:t>Lamus</w:t>
+      </w:r>
+      <w:proofErr w:type="spellEnd"/>
+      <w:r>
+        <w:rPr>
+          <w:lang w:val="es-ES"/>
+        </w:rPr>
+        <w:t xml:space="preserve"> ubicada en la universid</w:t>
       </w:r>
       <w:r>
         <w:rPr>
@@ -6595,7 +6860,7 @@
     </w:p>
     <w:p>
       <w:pPr>
-        <w:pStyle w:val="Prrafodelista"/>
+        <w:pStyle w:val="ListParagraph"/>
         <w:numPr>
           <w:ilvl w:val="0"/>
           <w:numId w:val="12"/>
@@ -6613,7 +6878,7 @@
     </w:p>
     <w:p>
       <w:pPr>
-        <w:pStyle w:val="Prrafodelista"/>
+        <w:pStyle w:val="ListParagraph"/>
         <w:numPr>
           <w:ilvl w:val="0"/>
           <w:numId w:val="12"/>
@@ -6631,7 +6896,7 @@
     </w:p>
     <w:p>
       <w:pPr>
-        <w:pStyle w:val="Prrafodelista"/>
+        <w:pStyle w:val="ListParagraph"/>
         <w:numPr>
           <w:ilvl w:val="0"/>
           <w:numId w:val="12"/>
@@ -6673,7 +6938,7 @@
     </w:p>
     <w:p>
       <w:pPr>
-        <w:pStyle w:val="Prrafodelista"/>
+        <w:pStyle w:val="ListParagraph"/>
         <w:numPr>
           <w:ilvl w:val="0"/>
           <w:numId w:val="12"/>
@@ -6691,7 +6956,7 @@
     </w:p>
     <w:p>
       <w:pPr>
-        <w:pStyle w:val="Prrafodelista"/>
+        <w:pStyle w:val="ListParagraph"/>
         <w:numPr>
           <w:ilvl w:val="0"/>
           <w:numId w:val="12"/>
@@ -6716,7 +6981,7 @@
     </w:p>
     <w:p>
       <w:pPr>
-        <w:pStyle w:val="Ttulo1"/>
+        <w:pStyle w:val="Heading1"/>
       </w:pPr>
       <w:bookmarkStart w:id="27" w:name="_Toc496694380"/>
       <w:r>
@@ -6727,7 +6992,7 @@
     </w:p>
     <w:p>
       <w:pPr>
-        <w:pStyle w:val="Ttulo2"/>
+        <w:pStyle w:val="Heading2"/>
       </w:pPr>
       <w:bookmarkStart w:id="28" w:name="_Toc496694381"/>
       <w:r>
@@ -6765,7 +7030,7 @@
     </w:p>
     <w:p>
       <w:pPr>
-        <w:pStyle w:val="Descripcin"/>
+        <w:pStyle w:val="Caption"/>
       </w:pPr>
       <w:r>
         <w:t>“</w:t>
@@ -6792,7 +7057,15 @@
         <w:t xml:space="preserve">” </w:t>
       </w:r>
       <w:r>
-        <w:t xml:space="preserve"> OctoPrint©” </w:t>
+        <w:t xml:space="preserve"> </w:t>
+      </w:r>
+      <w:proofErr w:type="spellStart"/>
+      <w:r>
+        <w:t>OctoPrint</w:t>
+      </w:r>
+      <w:proofErr w:type="spellEnd"/>
+      <w:r>
+        <w:t xml:space="preserve">©” </w:t>
       </w:r>
       <w:sdt>
         <w:sdtPr>
@@ -6878,7 +7151,21 @@
         <w:rPr>
           <w:lang w:val="es-ES"/>
         </w:rPr>
-        <w:t xml:space="preserve">un sistema de monitoreo de código abierto denominado octoprint, sin </w:t>
+        <w:t xml:space="preserve">un sistema de monitoreo de código abierto denominado </w:t>
+      </w:r>
+      <w:proofErr w:type="spellStart"/>
+      <w:r>
+        <w:rPr>
+          <w:lang w:val="es-ES"/>
+        </w:rPr>
+        <w:t>octoprint</w:t>
+      </w:r>
+      <w:proofErr w:type="spellEnd"/>
+      <w:r>
+        <w:rPr>
+          <w:lang w:val="es-ES"/>
+        </w:rPr>
+        <w:t xml:space="preserve">, sin </w:t>
       </w:r>
       <w:r>
         <w:rPr>
@@ -6914,12 +7201,26 @@
         <w:rPr>
           <w:lang w:val="es-ES"/>
         </w:rPr>
-        <w:t xml:space="preserve"> para realizar este monitoreo sea la tarjeta de desarrollo raspberry pi o similares que soporten un sistema operativo residente sobre el cual se implemente el sistema de monitoreo, lo cual limita su acceso al usuario común.</w:t>
-      </w:r>
-    </w:p>
-    <w:p>
-      <w:pPr>
-        <w:pStyle w:val="Descripcin"/>
+        <w:t xml:space="preserve"> para realizar este monitoreo sea la tarjeta de desarrollo </w:t>
+      </w:r>
+      <w:proofErr w:type="spellStart"/>
+      <w:r>
+        <w:rPr>
+          <w:lang w:val="es-ES"/>
+        </w:rPr>
+        <w:t>raspberry</w:t>
+      </w:r>
+      <w:proofErr w:type="spellEnd"/>
+      <w:r>
+        <w:rPr>
+          <w:lang w:val="es-ES"/>
+        </w:rPr>
+        <w:t xml:space="preserve"> pi o similares que soporten un sistema operativo residente sobre el cual se implemente el sistema de monitoreo, lo cual limita su acceso al usuario común.</w:t>
+      </w:r>
+    </w:p>
+    <w:p>
+      <w:pPr>
+        <w:pStyle w:val="Caption"/>
       </w:pPr>
       <w:r>
         <w:rPr>
@@ -7106,7 +7407,7 @@
     </w:p>
     <w:p>
       <w:pPr>
-        <w:pStyle w:val="Ttulo2"/>
+        <w:pStyle w:val="Heading2"/>
       </w:pPr>
       <w:bookmarkStart w:id="29" w:name="_Toc496694382"/>
       <w:r>
@@ -7163,19 +7464,33 @@
           <w:lang w:val="es-ES"/>
         </w:rPr>
         <w:lastRenderedPageBreak/>
-        <w:t>Motivo por el cual, es necesario consultar a referentes como López (2016), Ritland (2014), Torrente (2013), con el fin de indagar sobre las categorías que responden a la conceptualización de las impresoras 3D, sus características, usos, modelos, y demás variables que precisan su monitoreo y control.</w:t>
-      </w:r>
-    </w:p>
-    <w:p>
-      <w:pPr>
-        <w:rPr>
-          <w:lang w:val="es-ES"/>
-        </w:rPr>
-      </w:pPr>
-    </w:p>
-    <w:p>
-      <w:pPr>
-        <w:pStyle w:val="Ttulo3"/>
+        <w:t xml:space="preserve">Motivo por el cual, es necesario consultar a referentes como López (2016), </w:t>
+      </w:r>
+      <w:proofErr w:type="spellStart"/>
+      <w:r>
+        <w:rPr>
+          <w:lang w:val="es-ES"/>
+        </w:rPr>
+        <w:t>Ritland</w:t>
+      </w:r>
+      <w:proofErr w:type="spellEnd"/>
+      <w:r>
+        <w:rPr>
+          <w:lang w:val="es-ES"/>
+        </w:rPr>
+        <w:t xml:space="preserve"> (2014), Torrente (2013), con el fin de indagar sobre las categorías que responden a la conceptualización de las impresoras 3D, sus características, usos, modelos, y demás variables que precisan su monitoreo y control.</w:t>
+      </w:r>
+    </w:p>
+    <w:p>
+      <w:pPr>
+        <w:rPr>
+          <w:lang w:val="es-ES"/>
+        </w:rPr>
+      </w:pPr>
+    </w:p>
+    <w:p>
+      <w:pPr>
+        <w:pStyle w:val="Heading3"/>
       </w:pPr>
       <w:bookmarkStart w:id="30" w:name="_Toc496694383"/>
       <w:r>
@@ -7226,7 +7541,21 @@
         <w:rPr>
           <w:lang w:val="es-ES"/>
         </w:rPr>
-        <w:t>Asimismo, para Ritland (2014) el proceso de impresión en 3D recuerda al proceso de impresión en 2D tradicional en algunos aspectos, pero el más notorio es sin duda que ambos tienen cabezales que se mueven de un lado a otro sobre una cama de impresión, pero la diferencia radica en el espesor del material que se utiliza en la impresión 3D y que en esta el mismo es colocado capa sobre capa</w:t>
+        <w:t xml:space="preserve">Asimismo, para </w:t>
+      </w:r>
+      <w:proofErr w:type="spellStart"/>
+      <w:r>
+        <w:rPr>
+          <w:lang w:val="es-ES"/>
+        </w:rPr>
+        <w:t>Ritland</w:t>
+      </w:r>
+      <w:proofErr w:type="spellEnd"/>
+      <w:r>
+        <w:rPr>
+          <w:lang w:val="es-ES"/>
+        </w:rPr>
+        <w:t xml:space="preserve"> (2014) el proceso de impresión en 3D recuerda al proceso de impresión en 2D tradicional en algunos aspectos, pero el más notorio es sin duda que ambos tienen cabezales que se mueven de un lado a otro sobre una cama de impresión, pero la diferencia radica en el espesor del material que se utiliza en la impresión 3D y que en esta el mismo es colocado capa sobre capa</w:t>
       </w:r>
     </w:p>
     <w:p>
@@ -7273,7 +7602,21 @@
           <w:lang w:val="es-ES"/>
         </w:rPr>
         <w:tab/>
-        <w:t>“Se crea un modelo en 3D en un programa de computadora como SketchUp.</w:t>
+        <w:t xml:space="preserve">“Se crea un modelo en 3D en un programa de computadora como </w:t>
+      </w:r>
+      <w:proofErr w:type="spellStart"/>
+      <w:r>
+        <w:rPr>
+          <w:lang w:val="es-ES"/>
+        </w:rPr>
+        <w:t>SketchUp</w:t>
+      </w:r>
+      <w:proofErr w:type="spellEnd"/>
+      <w:r>
+        <w:rPr>
+          <w:lang w:val="es-ES"/>
+        </w:rPr>
+        <w:t>.</w:t>
       </w:r>
     </w:p>
     <w:p>
@@ -7293,7 +7636,21 @@
           <w:lang w:val="es-ES"/>
         </w:rPr>
         <w:tab/>
-        <w:t>El modelo en 3D se exporta a un formato que un programa de corte pueda leer, comúnmente estereolitografía (.STL).</w:t>
+        <w:t xml:space="preserve">El modelo en 3D se exporta a un formato que un programa de corte pueda leer, comúnmente </w:t>
+      </w:r>
+      <w:proofErr w:type="spellStart"/>
+      <w:r>
+        <w:rPr>
+          <w:lang w:val="es-ES"/>
+        </w:rPr>
+        <w:t>estereolitografía</w:t>
+      </w:r>
+      <w:proofErr w:type="spellEnd"/>
+      <w:r>
+        <w:rPr>
+          <w:lang w:val="es-ES"/>
+        </w:rPr>
+        <w:t xml:space="preserve"> (.STL).</w:t>
       </w:r>
     </w:p>
     <w:p>
@@ -7313,7 +7670,21 @@
           <w:lang w:val="es-ES"/>
         </w:rPr>
         <w:tab/>
-        <w:t>El archivo STL se carga en el programa de corte para crear instrucciones (g-code) para que la impresora sepa cómo crear el modelo.</w:t>
+        <w:t>El archivo STL se carga en el programa de corte para crear instrucciones (g-</w:t>
+      </w:r>
+      <w:proofErr w:type="spellStart"/>
+      <w:r>
+        <w:rPr>
+          <w:lang w:val="es-ES"/>
+        </w:rPr>
+        <w:t>code</w:t>
+      </w:r>
+      <w:proofErr w:type="spellEnd"/>
+      <w:r>
+        <w:rPr>
+          <w:lang w:val="es-ES"/>
+        </w:rPr>
+        <w:t>) para que la impresora sepa cómo crear el modelo.</w:t>
       </w:r>
     </w:p>
     <w:p>
@@ -7353,33 +7724,103 @@
           <w:lang w:val="es-ES"/>
         </w:rPr>
         <w:tab/>
-        <w:t>Puede o no ser necesario un procesamiento posterior para finalizar el modelo.” (Ritland, 2014, p.8)</w:t>
-      </w:r>
-    </w:p>
-    <w:p>
-      <w:pPr>
-        <w:rPr>
-          <w:lang w:val="es-ES"/>
-        </w:rPr>
-      </w:pPr>
-      <w:r>
-        <w:rPr>
-          <w:lang w:val="es-ES"/>
-        </w:rPr>
-        <w:t>Vale la pena resaltar que el post procesamiento que menciona Ritland (2014) en el quinto paso hace referencia a los acabados finales de la pieza, lo cual depende de la calidad de impresión y del tipo de pieza que se quiera fabricar, necesitando de ser lijado o calentado, incluso pintado para poder completar la pieza diseñada inicialmente.</w:t>
-      </w:r>
-    </w:p>
-    <w:p>
-      <w:pPr>
-        <w:rPr>
-          <w:lang w:val="es-ES"/>
-        </w:rPr>
-      </w:pPr>
-      <w:r>
-        <w:rPr>
-          <w:lang w:val="es-ES"/>
-        </w:rPr>
-        <w:t xml:space="preserve">En cuanto al tipo de impresoras de uso doméstico, se destaca la printMATE3D, la cual es una impresora 3D de bajo costo y de software libre que basa su funcionamiento en el proceso de modelado por deposición fundida o FDM por sus siglas en inglés “Fused Deposition Modeling” el cual consiste en depositar capa sobre capa material obtenido de un rollo de filamento que es halado y derretido por una cabeza de extrusión que posteriormente lo deposita sobre una cama de </w:t>
+        <w:t>Puede o no ser necesario un procesamiento posterior para finalizar el modelo.” (</w:t>
+      </w:r>
+      <w:proofErr w:type="spellStart"/>
+      <w:r>
+        <w:rPr>
+          <w:lang w:val="es-ES"/>
+        </w:rPr>
+        <w:t>Ritland</w:t>
+      </w:r>
+      <w:proofErr w:type="spellEnd"/>
+      <w:r>
+        <w:rPr>
+          <w:lang w:val="es-ES"/>
+        </w:rPr>
+        <w:t>, 2014, p.8)</w:t>
+      </w:r>
+    </w:p>
+    <w:p>
+      <w:pPr>
+        <w:rPr>
+          <w:lang w:val="es-ES"/>
+        </w:rPr>
+      </w:pPr>
+      <w:r>
+        <w:rPr>
+          <w:lang w:val="es-ES"/>
+        </w:rPr>
+        <w:t xml:space="preserve">Vale la pena resaltar que el post procesamiento que menciona </w:t>
+      </w:r>
+      <w:proofErr w:type="spellStart"/>
+      <w:r>
+        <w:rPr>
+          <w:lang w:val="es-ES"/>
+        </w:rPr>
+        <w:t>Ritland</w:t>
+      </w:r>
+      <w:proofErr w:type="spellEnd"/>
+      <w:r>
+        <w:rPr>
+          <w:lang w:val="es-ES"/>
+        </w:rPr>
+        <w:t xml:space="preserve"> (2014) en el quinto paso hace referencia a los acabados finales de la pieza, lo cual depende de la calidad de impresión y del tipo de pieza que se quiera fabricar, necesitando de ser lijado o calentado, incluso pintado para poder completar la pieza diseñada inicialmente.</w:t>
+      </w:r>
+    </w:p>
+    <w:p>
+      <w:pPr>
+        <w:rPr>
+          <w:lang w:val="es-ES"/>
+        </w:rPr>
+      </w:pPr>
+      <w:r>
+        <w:rPr>
+          <w:lang w:val="es-ES"/>
+        </w:rPr>
+        <w:t>En cuanto al tipo de impresoras de uso doméstico, se destaca la printMATE3D, la cual es una impresora 3D de bajo costo y de software libre que basa su funcionamiento en el proceso de modelado por deposición fundida o FDM por sus siglas en inglés “</w:t>
+      </w:r>
+      <w:proofErr w:type="spellStart"/>
+      <w:r>
+        <w:rPr>
+          <w:lang w:val="es-ES"/>
+        </w:rPr>
+        <w:t>Fused</w:t>
+      </w:r>
+      <w:proofErr w:type="spellEnd"/>
+      <w:r>
+        <w:rPr>
+          <w:lang w:val="es-ES"/>
+        </w:rPr>
+        <w:t xml:space="preserve"> </w:t>
+      </w:r>
+      <w:proofErr w:type="spellStart"/>
+      <w:r>
+        <w:rPr>
+          <w:lang w:val="es-ES"/>
+        </w:rPr>
+        <w:t>Deposition</w:t>
+      </w:r>
+      <w:proofErr w:type="spellEnd"/>
+      <w:r>
+        <w:rPr>
+          <w:lang w:val="es-ES"/>
+        </w:rPr>
+        <w:t xml:space="preserve"> </w:t>
+      </w:r>
+      <w:proofErr w:type="spellStart"/>
+      <w:r>
+        <w:rPr>
+          <w:lang w:val="es-ES"/>
+        </w:rPr>
+        <w:t>Modeling</w:t>
+      </w:r>
+      <w:proofErr w:type="spellEnd"/>
+      <w:r>
+        <w:rPr>
+          <w:lang w:val="es-ES"/>
+        </w:rPr>
+        <w:t xml:space="preserve">” el cual consiste en depositar capa sobre capa material obtenido de un rollo de filamento que es halado y derretido por una cabeza de extrusión que posteriormente lo deposita sobre una cama de </w:t>
       </w:r>
       <w:r>
         <w:rPr>
@@ -7404,7 +7845,7 @@
     </w:p>
     <w:p>
       <w:pPr>
-        <w:pStyle w:val="Ttulo3"/>
+        <w:pStyle w:val="Heading3"/>
       </w:pPr>
       <w:bookmarkStart w:id="31" w:name="_Toc496694384"/>
       <w:r>
@@ -7441,7 +7882,35 @@
         <w:rPr>
           <w:lang w:val="es-ES"/>
         </w:rPr>
-        <w:t>Dependiendo de la aplicación, se debe elegir correctamente el sensor a utilizar pues como dicen Guarella, Heredia, Rodríguez y Bagatto (2011) “La respuesta que proporciona el sensor depende de la magnitud física que puede ser detectada y traducida en una señal eléctrica, y el principio físico en que se base” (p.3), de ahí que se clasifiquen los sensores según la magnitud física que miden de la siguiente forma:</w:t>
+        <w:t xml:space="preserve">Dependiendo de la aplicación, se debe elegir correctamente el sensor a utilizar pues como dicen </w:t>
+      </w:r>
+      <w:proofErr w:type="spellStart"/>
+      <w:r>
+        <w:rPr>
+          <w:lang w:val="es-ES"/>
+        </w:rPr>
+        <w:t>Guarella</w:t>
+      </w:r>
+      <w:proofErr w:type="spellEnd"/>
+      <w:r>
+        <w:rPr>
+          <w:lang w:val="es-ES"/>
+        </w:rPr>
+        <w:t xml:space="preserve">, Heredia, Rodríguez y </w:t>
+      </w:r>
+      <w:proofErr w:type="spellStart"/>
+      <w:r>
+        <w:rPr>
+          <w:lang w:val="es-ES"/>
+        </w:rPr>
+        <w:t>Bagatto</w:t>
+      </w:r>
+      <w:proofErr w:type="spellEnd"/>
+      <w:r>
+        <w:rPr>
+          <w:lang w:val="es-ES"/>
+        </w:rPr>
+        <w:t xml:space="preserve"> (2011) “La respuesta que proporciona el sensor depende de la magnitud física que puede ser detectada y traducida en una señal eléctrica, y el principio físico en que se base” (p.3), de ahí que se clasifiquen los sensores según la magnitud física que miden de la siguiente forma:</w:t>
       </w:r>
     </w:p>
     <w:p>
@@ -7870,7 +8339,35 @@
           <w:lang w:val="es-ES"/>
         </w:rPr>
         <w:lastRenderedPageBreak/>
-        <w:t>Con respecto a los actuadores, estos son dispositivos cuya función es la de proporcionar la energía necesaria para la activación de un proceso, según Guarella, Heredia, Rodríguez y Bagatto (2011) “los actuadores constituyen la interfaz entre el procesamiento de la señal (procesamiento de la información) y el proceso (mecánico)” (p.18), lo cual los hace una pieza importante de cualquier sistema de control.</w:t>
+        <w:t xml:space="preserve">Con respecto a los actuadores, estos son dispositivos cuya función es la de proporcionar la energía necesaria para la activación de un proceso, según </w:t>
+      </w:r>
+      <w:proofErr w:type="spellStart"/>
+      <w:r>
+        <w:rPr>
+          <w:lang w:val="es-ES"/>
+        </w:rPr>
+        <w:t>Guarella</w:t>
+      </w:r>
+      <w:proofErr w:type="spellEnd"/>
+      <w:r>
+        <w:rPr>
+          <w:lang w:val="es-ES"/>
+        </w:rPr>
+        <w:t xml:space="preserve">, Heredia, Rodríguez y </w:t>
+      </w:r>
+      <w:proofErr w:type="spellStart"/>
+      <w:r>
+        <w:rPr>
+          <w:lang w:val="es-ES"/>
+        </w:rPr>
+        <w:t>Bagatto</w:t>
+      </w:r>
+      <w:proofErr w:type="spellEnd"/>
+      <w:r>
+        <w:rPr>
+          <w:lang w:val="es-ES"/>
+        </w:rPr>
+        <w:t xml:space="preserve"> (2011) “los actuadores constituyen la interfaz entre el procesamiento de la señal (procesamiento de la información) y el proceso (mecánico)” (p.18), lo cual los hace una pieza importante de cualquier sistema de control.</w:t>
       </w:r>
     </w:p>
     <w:p>
@@ -8118,12 +8615,40 @@
           <w:lang w:val="es-ES"/>
         </w:rPr>
         <w:tab/>
-        <w:t>Pantallas de cristal líquido” (Guarella, Heredia, Rodríguez y Bagatto, 2011, p.18)</w:t>
-      </w:r>
-    </w:p>
-    <w:p>
-      <w:pPr>
-        <w:pStyle w:val="Ttulo3"/>
+        <w:t>Pantallas de cristal líquido” (</w:t>
+      </w:r>
+      <w:proofErr w:type="spellStart"/>
+      <w:r>
+        <w:rPr>
+          <w:lang w:val="es-ES"/>
+        </w:rPr>
+        <w:t>Guarella</w:t>
+      </w:r>
+      <w:proofErr w:type="spellEnd"/>
+      <w:r>
+        <w:rPr>
+          <w:lang w:val="es-ES"/>
+        </w:rPr>
+        <w:t xml:space="preserve">, Heredia, Rodríguez y </w:t>
+      </w:r>
+      <w:proofErr w:type="spellStart"/>
+      <w:r>
+        <w:rPr>
+          <w:lang w:val="es-ES"/>
+        </w:rPr>
+        <w:t>Bagatto</w:t>
+      </w:r>
+      <w:proofErr w:type="spellEnd"/>
+      <w:r>
+        <w:rPr>
+          <w:lang w:val="es-ES"/>
+        </w:rPr>
+        <w:t>, 2011, p.18)</w:t>
+      </w:r>
+    </w:p>
+    <w:p>
+      <w:pPr>
+        <w:pStyle w:val="Heading3"/>
         <w:rPr>
           <w:lang w:val="es-ES"/>
         </w:rPr>
@@ -8153,7 +8678,7 @@
     </w:p>
     <w:p>
       <w:pPr>
-        <w:pStyle w:val="Ttulo3"/>
+        <w:pStyle w:val="Heading3"/>
         <w:rPr>
           <w:lang w:val="es-ES"/>
         </w:rPr>
@@ -8189,12 +8714,40 @@
         <w:rPr>
           <w:lang w:val="es-ES"/>
         </w:rPr>
-        <w:t>Se define elemento de estado solicido aquellos circuitos o dispositivos construidos totalmente de materiales solidos que basan su funcionamiento en el movimiento de electrones atravez de placas semiconductoras.</w:t>
-      </w:r>
-    </w:p>
-    <w:p>
-      <w:pPr>
-        <w:pStyle w:val="Ttulo3"/>
+        <w:t xml:space="preserve">Se define elemento de estado </w:t>
+      </w:r>
+      <w:proofErr w:type="spellStart"/>
+      <w:r>
+        <w:rPr>
+          <w:lang w:val="es-ES"/>
+        </w:rPr>
+        <w:t>solicido</w:t>
+      </w:r>
+      <w:proofErr w:type="spellEnd"/>
+      <w:r>
+        <w:rPr>
+          <w:lang w:val="es-ES"/>
+        </w:rPr>
+        <w:t xml:space="preserve"> aquellos circuitos o dispositivos construidos totalmente de materiales solidos que basan su funcionamiento en el movimiento de electrones </w:t>
+      </w:r>
+      <w:proofErr w:type="spellStart"/>
+      <w:r>
+        <w:rPr>
+          <w:lang w:val="es-ES"/>
+        </w:rPr>
+        <w:t>atravez</w:t>
+      </w:r>
+      <w:proofErr w:type="spellEnd"/>
+      <w:r>
+        <w:rPr>
+          <w:lang w:val="es-ES"/>
+        </w:rPr>
+        <w:t xml:space="preserve"> de placas semiconductoras.</w:t>
+      </w:r>
+    </w:p>
+    <w:p>
+      <w:pPr>
+        <w:pStyle w:val="Heading3"/>
       </w:pPr>
       <w:r>
         <w:t>8</w:t>
@@ -8263,7 +8816,7 @@
     </w:p>
     <w:p>
       <w:pPr>
-        <w:pStyle w:val="Ttulo3"/>
+        <w:pStyle w:val="Heading3"/>
       </w:pPr>
       <w:bookmarkStart w:id="35" w:name="_Toc496694386"/>
       <w:r>
@@ -8273,48 +8826,109 @@
         <w:t>2</w:t>
       </w:r>
       <w:r>
-        <w:t>.4 Arduino</w:t>
+        <w:t xml:space="preserve">.4 </w:t>
+      </w:r>
+      <w:proofErr w:type="spellStart"/>
+      <w:r>
+        <w:t>Arduino</w:t>
       </w:r>
       <w:bookmarkEnd w:id="35"/>
-    </w:p>
-    <w:p>
-      <w:pPr>
-        <w:rPr>
-          <w:lang w:val="es-ES"/>
-        </w:rPr>
-      </w:pPr>
-    </w:p>
-    <w:p>
-      <w:pPr>
-        <w:rPr>
-          <w:lang w:val="es-ES"/>
-        </w:rPr>
-      </w:pPr>
-      <w:r>
-        <w:rPr>
-          <w:lang w:val="es-ES"/>
-        </w:rPr>
-        <w:t>Una placa Arduino es una PCB basada en un microcontrolador y que incorpora pines de entrada y salida que facilita la implementación de sistemas de control al permitir de manera muy sencilla conectar sensores y actuadores. Las placas Arduino se dividen en varios modelos que varían en sus capacidades y tamaños por lo que se debe escoger correctamente el modelo que mejor se adapta a las necesidades del proyecto a realizar.</w:t>
-      </w:r>
-    </w:p>
-    <w:p>
-      <w:pPr>
-        <w:rPr>
-          <w:lang w:val="es-ES"/>
-        </w:rPr>
-      </w:pPr>
-    </w:p>
-    <w:p>
-      <w:pPr>
-        <w:rPr>
-          <w:lang w:val="es-ES"/>
-        </w:rPr>
-      </w:pPr>
-      <w:r>
-        <w:rPr>
-          <w:lang w:val="es-ES"/>
-        </w:rPr>
-        <w:t xml:space="preserve">No obstante, para Torrente (2013) Arduino es también tanto un software libre y multiplataforma que permite programar de manera fácil y sencilla la placa Arduino mediante el ordenador como un lenguaje de programación libre que permite escribir de manera correcta las instrucciones que ser </w:t>
+      <w:proofErr w:type="spellEnd"/>
+    </w:p>
+    <w:p>
+      <w:pPr>
+        <w:rPr>
+          <w:lang w:val="es-ES"/>
+        </w:rPr>
+      </w:pPr>
+    </w:p>
+    <w:p>
+      <w:pPr>
+        <w:rPr>
+          <w:lang w:val="es-ES"/>
+        </w:rPr>
+      </w:pPr>
+      <w:r>
+        <w:rPr>
+          <w:lang w:val="es-ES"/>
+        </w:rPr>
+        <w:t xml:space="preserve">Una placa </w:t>
+      </w:r>
+      <w:proofErr w:type="spellStart"/>
+      <w:r>
+        <w:rPr>
+          <w:lang w:val="es-ES"/>
+        </w:rPr>
+        <w:t>Arduino</w:t>
+      </w:r>
+      <w:proofErr w:type="spellEnd"/>
+      <w:r>
+        <w:rPr>
+          <w:lang w:val="es-ES"/>
+        </w:rPr>
+        <w:t xml:space="preserve"> es una PCB basada en un microcontrolador y que incorpora pines de entrada y salida que facilita la implementación de sistemas de control al permitir de manera muy sencilla conectar sensores y actuadores. Las placas </w:t>
+      </w:r>
+      <w:proofErr w:type="spellStart"/>
+      <w:r>
+        <w:rPr>
+          <w:lang w:val="es-ES"/>
+        </w:rPr>
+        <w:t>Arduino</w:t>
+      </w:r>
+      <w:proofErr w:type="spellEnd"/>
+      <w:r>
+        <w:rPr>
+          <w:lang w:val="es-ES"/>
+        </w:rPr>
+        <w:t xml:space="preserve"> se dividen en varios modelos que varían en sus capacidades y tamaños por lo que se debe escoger correctamente el modelo que mejor se adapta a las necesidades del proyecto a realizar.</w:t>
+      </w:r>
+    </w:p>
+    <w:p>
+      <w:pPr>
+        <w:rPr>
+          <w:lang w:val="es-ES"/>
+        </w:rPr>
+      </w:pPr>
+    </w:p>
+    <w:p>
+      <w:pPr>
+        <w:rPr>
+          <w:lang w:val="es-ES"/>
+        </w:rPr>
+      </w:pPr>
+      <w:r>
+        <w:rPr>
+          <w:lang w:val="es-ES"/>
+        </w:rPr>
+        <w:t xml:space="preserve">No obstante, para Torrente (2013) </w:t>
+      </w:r>
+      <w:proofErr w:type="spellStart"/>
+      <w:r>
+        <w:rPr>
+          <w:lang w:val="es-ES"/>
+        </w:rPr>
+        <w:t>Arduino</w:t>
+      </w:r>
+      <w:proofErr w:type="spellEnd"/>
+      <w:r>
+        <w:rPr>
+          <w:lang w:val="es-ES"/>
+        </w:rPr>
+        <w:t xml:space="preserve"> es también tanto un software libre y multiplataforma que permite programar de manera fácil y sencilla la placa </w:t>
+      </w:r>
+      <w:proofErr w:type="spellStart"/>
+      <w:r>
+        <w:rPr>
+          <w:lang w:val="es-ES"/>
+        </w:rPr>
+        <w:t>Arduino</w:t>
+      </w:r>
+      <w:proofErr w:type="spellEnd"/>
+      <w:r>
+        <w:rPr>
+          <w:lang w:val="es-ES"/>
+        </w:rPr>
+        <w:t xml:space="preserve"> mediante el ordenador como un lenguaje de programación libre que permite escribir de manera correcta las instrucciones que ser </w:t>
       </w:r>
       <w:r>
         <w:rPr>
@@ -8332,7 +8946,7 @@
     </w:p>
     <w:p>
       <w:pPr>
-        <w:pStyle w:val="Ttulo3"/>
+        <w:pStyle w:val="Heading3"/>
         <w:rPr>
           <w:lang w:val="es-ES"/>
         </w:rPr>
@@ -8374,7 +8988,7 @@
     </w:p>
     <w:p>
       <w:pPr>
-        <w:pStyle w:val="Ttulo3"/>
+        <w:pStyle w:val="Heading3"/>
         <w:rPr>
           <w:lang w:val="es-ES"/>
         </w:rPr>
@@ -8405,19 +9019,33 @@
         <w:rPr>
           <w:lang w:val="es-ES"/>
         </w:rPr>
-        <w:t>Una plataforma de desarrollo es un entorno en el cual se desarrolla un grupo definido de aplicaciones, también se entiende plataforma como base para hacer funcionar determinados modulos.</w:t>
-      </w:r>
-    </w:p>
-    <w:p>
-      <w:pPr>
-        <w:rPr>
-          <w:lang w:val="es-ES"/>
-        </w:rPr>
-      </w:pPr>
-    </w:p>
-    <w:p>
-      <w:pPr>
-        <w:pStyle w:val="Ttulo3"/>
+        <w:t xml:space="preserve">Una plataforma de desarrollo es un entorno en el cual se desarrolla un grupo definido de aplicaciones, también se entiende plataforma como base para hacer funcionar determinados </w:t>
+      </w:r>
+      <w:proofErr w:type="spellStart"/>
+      <w:r>
+        <w:rPr>
+          <w:lang w:val="es-ES"/>
+        </w:rPr>
+        <w:t>modulos</w:t>
+      </w:r>
+      <w:proofErr w:type="spellEnd"/>
+      <w:r>
+        <w:rPr>
+          <w:lang w:val="es-ES"/>
+        </w:rPr>
+        <w:t>.</w:t>
+      </w:r>
+    </w:p>
+    <w:p>
+      <w:pPr>
+        <w:rPr>
+          <w:lang w:val="es-ES"/>
+        </w:rPr>
+      </w:pPr>
+    </w:p>
+    <w:p>
+      <w:pPr>
+        <w:pStyle w:val="Heading3"/>
       </w:pPr>
       <w:bookmarkStart w:id="38" w:name="_Toc496694400"/>
       <w:r>
@@ -8444,7 +9072,21 @@
         <w:rPr>
           <w:lang w:val="es-ES"/>
         </w:rPr>
-        <w:t xml:space="preserve">Un framework, marco de trabajo es un conjunto estandarizado de conceptos, </w:t>
+        <w:t xml:space="preserve">Un </w:t>
+      </w:r>
+      <w:proofErr w:type="spellStart"/>
+      <w:r>
+        <w:rPr>
+          <w:lang w:val="es-ES"/>
+        </w:rPr>
+        <w:t>framework</w:t>
+      </w:r>
+      <w:proofErr w:type="spellEnd"/>
+      <w:r>
+        <w:rPr>
+          <w:lang w:val="es-ES"/>
+        </w:rPr>
+        <w:t xml:space="preserve">, marco de trabajo es un conjunto estandarizado de conceptos, </w:t>
       </w:r>
       <w:r>
         <w:rPr>
@@ -8473,7 +9115,7 @@
     </w:p>
     <w:p>
       <w:pPr>
-        <w:pStyle w:val="Ttulo3"/>
+        <w:pStyle w:val="Heading3"/>
         <w:rPr>
           <w:lang w:val="es-ES"/>
         </w:rPr>
@@ -8599,6 +9241,7 @@
       <w:r>
         <w:rPr>
           <w:noProof/>
+          <w:lang w:val="en-US" w:eastAsia="en-US"/>
         </w:rPr>
         <w:drawing>
           <wp:inline distT="0" distB="0" distL="0" distR="0" wp14:anchorId="05235995" wp14:editId="202F98DA">
@@ -8652,7 +9295,7 @@
     </w:p>
     <w:p>
       <w:pPr>
-        <w:pStyle w:val="Descripcin"/>
+        <w:pStyle w:val="Caption"/>
       </w:pPr>
       <w:r>
         <w:t xml:space="preserve">Figura  </w:t>
@@ -8676,7 +9319,15 @@
         <w:fldChar w:fldCharType="end"/>
       </w:r>
       <w:r>
-        <w:t xml:space="preserve">. Impresora 3D makerbot </w:t>
+        <w:t xml:space="preserve">. Impresora 3D </w:t>
+      </w:r>
+      <w:proofErr w:type="spellStart"/>
+      <w:r>
+        <w:t>makerbot</w:t>
+      </w:r>
+      <w:proofErr w:type="spellEnd"/>
+      <w:r>
+        <w:t xml:space="preserve"> </w:t>
       </w:r>
       <w:r>
         <w:t>imprimiendo</w:t>
@@ -8693,7 +9344,7 @@
     </w:p>
     <w:p>
       <w:pPr>
-        <w:pStyle w:val="Ttulo3"/>
+        <w:pStyle w:val="Heading3"/>
         <w:rPr>
           <w:lang w:val="es-ES"/>
         </w:rPr>
@@ -8742,7 +9393,21 @@
           <w:lang w:val="es-ES"/>
         </w:rPr>
         <w:lastRenderedPageBreak/>
-        <w:t>El proceso de extrusión  hace referencia a la transformación de un material solido a  fundido mientras se empuja o se extrae atravez de una boquilla de un diámetro pequeño.</w:t>
+        <w:t xml:space="preserve">El proceso de extrusión  hace referencia a la transformación de un material solido a  fundido mientras se empuja o se extrae </w:t>
+      </w:r>
+      <w:proofErr w:type="spellStart"/>
+      <w:r>
+        <w:rPr>
+          <w:lang w:val="es-ES"/>
+        </w:rPr>
+        <w:t>atravez</w:t>
+      </w:r>
+      <w:proofErr w:type="spellEnd"/>
+      <w:r>
+        <w:rPr>
+          <w:lang w:val="es-ES"/>
+        </w:rPr>
+        <w:t xml:space="preserve"> de una boquilla de un diámetro pequeño.</w:t>
       </w:r>
     </w:p>
     <w:p>
@@ -8761,7 +9426,21 @@
         <w:rPr>
           <w:lang w:val="es-ES"/>
         </w:rPr>
-        <w:t xml:space="preserve"> se entiende fusión como el proceso en el cual el material es forzado a fluir atravez de una abertura con el fin de darle forma a su sección transversal.</w:t>
+        <w:t xml:space="preserve"> se entiende fusión como el proceso en el cual el material es forzado a fluir </w:t>
+      </w:r>
+      <w:proofErr w:type="spellStart"/>
+      <w:r>
+        <w:rPr>
+          <w:lang w:val="es-ES"/>
+        </w:rPr>
+        <w:t>atravez</w:t>
+      </w:r>
+      <w:proofErr w:type="spellEnd"/>
+      <w:r>
+        <w:rPr>
+          <w:lang w:val="es-ES"/>
+        </w:rPr>
+        <w:t xml:space="preserve"> de una abertura con el fin de darle forma a su sección transversal.</w:t>
       </w:r>
     </w:p>
     <w:p>
@@ -8779,6 +9458,7 @@
       <w:r>
         <w:rPr>
           <w:noProof/>
+          <w:lang w:val="en-US" w:eastAsia="en-US"/>
         </w:rPr>
         <w:drawing>
           <wp:inline distT="0" distB="0" distL="0" distR="0" wp14:anchorId="3EFA739F" wp14:editId="5B1EA30B">
@@ -8832,7 +9512,7 @@
     </w:p>
     <w:p>
       <w:pPr>
-        <w:pStyle w:val="Descripcin"/>
+        <w:pStyle w:val="Caption"/>
       </w:pPr>
       <w:r>
         <w:t xml:space="preserve">Figura  </w:t>
@@ -8864,7 +9544,7 @@
     </w:p>
     <w:p>
       <w:pPr>
-        <w:pStyle w:val="Ttulo3"/>
+        <w:pStyle w:val="Heading3"/>
         <w:rPr>
           <w:lang w:val="es-ES"/>
         </w:rPr>
@@ -8967,7 +9647,7 @@
     </w:p>
     <w:p>
       <w:pPr>
-        <w:pStyle w:val="Ttulo3"/>
+        <w:pStyle w:val="Heading3"/>
         <w:rPr>
           <w:lang w:val="es-ES"/>
         </w:rPr>
@@ -9036,7 +9716,7 @@
     </w:p>
     <w:p>
       <w:pPr>
-        <w:pStyle w:val="Ttulo3"/>
+        <w:pStyle w:val="Heading3"/>
         <w:rPr>
           <w:lang w:val="es-ES"/>
         </w:rPr>
@@ -9090,7 +9770,7 @@
     </w:p>
     <w:p>
       <w:pPr>
-        <w:pStyle w:val="Ttulo3"/>
+        <w:pStyle w:val="Heading3"/>
         <w:rPr>
           <w:lang w:val="es-ES"/>
         </w:rPr>
@@ -9132,7 +9812,21 @@
         <w:rPr>
           <w:lang w:val="es-ES"/>
         </w:rPr>
-        <w:t>Android ofrece un completo framework de aplicaciones que te permite crear apps y juegos innovadores para dispositivos móviles en un entorno de lenguaje Java. Los documentos que se indican en la barra de navegación izquierda proporcionan detalles acerca de cómo crear apps usando diferentes API de Android</w:t>
+        <w:t xml:space="preserve">Android ofrece un completo </w:t>
+      </w:r>
+      <w:proofErr w:type="spellStart"/>
+      <w:r>
+        <w:rPr>
+          <w:lang w:val="es-ES"/>
+        </w:rPr>
+        <w:t>framework</w:t>
+      </w:r>
+      <w:proofErr w:type="spellEnd"/>
+      <w:r>
+        <w:rPr>
+          <w:lang w:val="es-ES"/>
+        </w:rPr>
+        <w:t xml:space="preserve"> de aplicaciones que te permite crear apps y juegos innovadores para dispositivos móviles en un entorno de lenguaje Java. Los documentos que se indican en la barra de navegación izquierda proporcionan detalles acerca de cómo crear apps usando diferentes API de Android</w:t>
       </w:r>
       <w:r>
         <w:rPr>
@@ -9188,7 +9882,7 @@
     </w:p>
     <w:p>
       <w:pPr>
-        <w:pStyle w:val="Ttulo3"/>
+        <w:pStyle w:val="Heading3"/>
       </w:pPr>
       <w:bookmarkStart w:id="45" w:name="_Toc496694403"/>
       <w:r>
@@ -9292,7 +9986,7 @@
     </w:p>
     <w:p>
       <w:pPr>
-        <w:pStyle w:val="Ttulo3"/>
+        <w:pStyle w:val="Heading3"/>
         <w:rPr>
           <w:lang w:val="es-ES"/>
         </w:rPr>
@@ -9389,7 +10083,7 @@
     </w:p>
     <w:p>
       <w:pPr>
-        <w:pStyle w:val="Ttulo2"/>
+        <w:pStyle w:val="Heading2"/>
       </w:pPr>
       <w:bookmarkStart w:id="47" w:name="_Toc496694405"/>
       <w:r>
@@ -9442,7 +10136,7 @@
     </w:p>
     <w:p>
       <w:pPr>
-        <w:pStyle w:val="Ttulo3"/>
+        <w:pStyle w:val="Heading3"/>
         <w:rPr>
           <w:b w:val="0"/>
           <w:lang w:val="es-ES"/>
@@ -9451,7 +10145,7 @@
     </w:p>
     <w:p>
       <w:pPr>
-        <w:pStyle w:val="Ttulo3"/>
+        <w:pStyle w:val="Heading3"/>
         <w:rPr>
           <w:lang w:val="es-ES"/>
         </w:rPr>
@@ -9524,7 +10218,7 @@
     </w:p>
     <w:p>
       <w:pPr>
-        <w:pStyle w:val="Ttulo3"/>
+        <w:pStyle w:val="Heading3"/>
         <w:rPr>
           <w:lang w:val="es-ES"/>
         </w:rPr>
@@ -9664,7 +10358,7 @@
     </w:p>
     <w:p>
       <w:pPr>
-        <w:pStyle w:val="Ttulo1"/>
+        <w:pStyle w:val="Heading1"/>
       </w:pPr>
       <w:bookmarkStart w:id="50" w:name="_Toc496694408"/>
       <w:r>
@@ -9697,7 +10391,91 @@
         <w:rPr>
           <w:lang w:val="es-ES"/>
         </w:rPr>
-        <w:t>l desarrollo rápido de aplicaciones o RAD (acrónimo en inglés de rapid application development) es un proceso de desarrollo de software, desarrollado inicialmente por James Martin en1980. El método comprende el desarrollo interactivo, la construcción de prototipos y el uso de utilidades CASE (Computer Aided Software Engineering). Tradicionalmente, el desarrollo rápido de aplicaciones tiende a englobar también la usabilidad, utilidad y la rapidez de ejecución.</w:t>
+        <w:t xml:space="preserve">l desarrollo rápido de aplicaciones o RAD (acrónimo en inglés de </w:t>
+      </w:r>
+      <w:proofErr w:type="spellStart"/>
+      <w:r>
+        <w:rPr>
+          <w:lang w:val="es-ES"/>
+        </w:rPr>
+        <w:t>rapid</w:t>
+      </w:r>
+      <w:proofErr w:type="spellEnd"/>
+      <w:r>
+        <w:rPr>
+          <w:lang w:val="es-ES"/>
+        </w:rPr>
+        <w:t xml:space="preserve"> </w:t>
+      </w:r>
+      <w:proofErr w:type="spellStart"/>
+      <w:r>
+        <w:rPr>
+          <w:lang w:val="es-ES"/>
+        </w:rPr>
+        <w:t>application</w:t>
+      </w:r>
+      <w:proofErr w:type="spellEnd"/>
+      <w:r>
+        <w:rPr>
+          <w:lang w:val="es-ES"/>
+        </w:rPr>
+        <w:t xml:space="preserve"> </w:t>
+      </w:r>
+      <w:proofErr w:type="spellStart"/>
+      <w:r>
+        <w:rPr>
+          <w:lang w:val="es-ES"/>
+        </w:rPr>
+        <w:t>development</w:t>
+      </w:r>
+      <w:proofErr w:type="spellEnd"/>
+      <w:r>
+        <w:rPr>
+          <w:lang w:val="es-ES"/>
+        </w:rPr>
+        <w:t>) es un proceso de desarrollo de software, desarrollado inicialmente por James Martin en1980. El método comprende el desarrollo interactivo, la construcción de prototipos y el uso de utilidades CASE (</w:t>
+      </w:r>
+      <w:proofErr w:type="spellStart"/>
+      <w:r>
+        <w:rPr>
+          <w:lang w:val="es-ES"/>
+        </w:rPr>
+        <w:t>Computer</w:t>
+      </w:r>
+      <w:proofErr w:type="spellEnd"/>
+      <w:r>
+        <w:rPr>
+          <w:lang w:val="es-ES"/>
+        </w:rPr>
+        <w:t xml:space="preserve"> </w:t>
+      </w:r>
+      <w:proofErr w:type="spellStart"/>
+      <w:r>
+        <w:rPr>
+          <w:lang w:val="es-ES"/>
+        </w:rPr>
+        <w:t>Aided</w:t>
+      </w:r>
+      <w:proofErr w:type="spellEnd"/>
+      <w:r>
+        <w:rPr>
+          <w:lang w:val="es-ES"/>
+        </w:rPr>
+        <w:t xml:space="preserve"> Software </w:t>
+      </w:r>
+      <w:proofErr w:type="spellStart"/>
+      <w:r>
+        <w:rPr>
+          <w:lang w:val="es-ES"/>
+        </w:rPr>
+        <w:t>Engineering</w:t>
+      </w:r>
+      <w:proofErr w:type="spellEnd"/>
+      <w:r>
+        <w:rPr>
+          <w:lang w:val="es-ES"/>
+        </w:rPr>
+        <w:t>). Tradicionalmente, el desarrollo rápido de aplicaciones tiende a englobar también la usabilidad, utilidad y la rapidez de ejecución.</w:t>
       </w:r>
       <w:sdt>
         <w:sdtPr>
@@ -9748,7 +10526,35 @@
         <w:rPr>
           <w:lang w:val="es-ES"/>
         </w:rPr>
-        <w:t>A su vez se va a tomar del método eXtreme Programing (XP) las ventajas como el desarrollo en ciclos, test unitarios y pares de negociación, a finalidad de lograr un plan completo de desarrollo en ciclos cortos de meses para el desarro</w:t>
+        <w:t xml:space="preserve">A su vez se va a tomar del método </w:t>
+      </w:r>
+      <w:proofErr w:type="spellStart"/>
+      <w:r>
+        <w:rPr>
+          <w:lang w:val="es-ES"/>
+        </w:rPr>
+        <w:t>eXtreme</w:t>
+      </w:r>
+      <w:proofErr w:type="spellEnd"/>
+      <w:r>
+        <w:rPr>
+          <w:lang w:val="es-ES"/>
+        </w:rPr>
+        <w:t xml:space="preserve"> </w:t>
+      </w:r>
+      <w:proofErr w:type="spellStart"/>
+      <w:r>
+        <w:rPr>
+          <w:lang w:val="es-ES"/>
+        </w:rPr>
+        <w:t>Programing</w:t>
+      </w:r>
+      <w:proofErr w:type="spellEnd"/>
+      <w:r>
+        <w:rPr>
+          <w:lang w:val="es-ES"/>
+        </w:rPr>
+        <w:t xml:space="preserve"> (XP) las ventajas como el desarrollo en ciclos, test unitarios y pares de negociación, a finalidad de lograr un plan completo de desarrollo en ciclos cortos de meses para el desarro</w:t>
       </w:r>
       <w:r>
         <w:rPr>
@@ -9907,26 +10713,26 @@
     </w:p>
     <w:p>
       <w:pPr>
-        <w:pStyle w:val="Ttulo1"/>
-      </w:pPr>
-    </w:p>
-    <w:p>
-      <w:pPr>
-        <w:rPr>
-          <w:lang w:val="es-ES"/>
-        </w:rPr>
-      </w:pPr>
-    </w:p>
-    <w:p>
-      <w:pPr>
-        <w:rPr>
-          <w:lang w:val="es-ES"/>
-        </w:rPr>
-      </w:pPr>
-    </w:p>
-    <w:p>
-      <w:pPr>
-        <w:pStyle w:val="Ttulo1"/>
+        <w:pStyle w:val="Heading1"/>
+      </w:pPr>
+    </w:p>
+    <w:p>
+      <w:pPr>
+        <w:rPr>
+          <w:lang w:val="es-ES"/>
+        </w:rPr>
+      </w:pPr>
+    </w:p>
+    <w:p>
+      <w:pPr>
+        <w:rPr>
+          <w:lang w:val="es-ES"/>
+        </w:rPr>
+      </w:pPr>
+    </w:p>
+    <w:p>
+      <w:pPr>
+        <w:pStyle w:val="Heading1"/>
       </w:pPr>
       <w:bookmarkStart w:id="51" w:name="_Toc496694409"/>
       <w:commentRangeStart w:id="52"/>
@@ -9937,7 +10743,7 @@
       <w:commentRangeEnd w:id="52"/>
       <w:r>
         <w:rPr>
-          <w:rStyle w:val="Refdecomentario"/>
+          <w:rStyle w:val="CommentReference"/>
           <w:b w:val="0"/>
           <w:bCs w:val="0"/>
           <w:caps w:val="0"/>
@@ -9948,7 +10754,7 @@
     </w:p>
     <w:tbl>
       <w:tblPr>
-        <w:tblStyle w:val="Tablaconcuadrcula"/>
+        <w:tblStyle w:val="TableGrid"/>
         <w:tblpPr w:leftFromText="141" w:rightFromText="141" w:vertAnchor="page" w:horzAnchor="margin" w:tblpXSpec="center" w:tblpY="3303"/>
         <w:tblW w:w="10691" w:type="dxa"/>
         <w:tblLook w:val="04A0" w:firstRow="1" w:lastRow="0" w:firstColumn="1" w:lastColumn="0" w:noHBand="0" w:noVBand="1"/>
@@ -10041,6 +10847,7 @@
                 <w:szCs w:val="24"/>
               </w:rPr>
             </w:pPr>
+            <w:proofErr w:type="spellStart"/>
             <w:r>
               <w:rPr>
                 <w:rFonts w:ascii="Times New Roman" w:hAnsi="Times New Roman" w:cs="Times New Roman"/>
@@ -10050,6 +10857,7 @@
               </w:rPr>
               <w:t>Ago</w:t>
             </w:r>
+            <w:proofErr w:type="spellEnd"/>
           </w:p>
         </w:tc>
         <w:tc>
@@ -10067,6 +10875,7 @@
                 <w:szCs w:val="24"/>
               </w:rPr>
             </w:pPr>
+            <w:proofErr w:type="spellStart"/>
             <w:r>
               <w:rPr>
                 <w:rFonts w:ascii="Times New Roman" w:hAnsi="Times New Roman" w:cs="Times New Roman"/>
@@ -10076,6 +10885,7 @@
               </w:rPr>
               <w:t>Sep</w:t>
             </w:r>
+            <w:proofErr w:type="spellEnd"/>
           </w:p>
         </w:tc>
         <w:tc>
@@ -10275,6 +11085,7 @@
                 <w:szCs w:val="24"/>
               </w:rPr>
             </w:pPr>
+            <w:proofErr w:type="spellStart"/>
             <w:r>
               <w:rPr>
                 <w:rFonts w:ascii="Times New Roman" w:hAnsi="Times New Roman" w:cs="Times New Roman"/>
@@ -10284,6 +11095,7 @@
               </w:rPr>
               <w:t>May</w:t>
             </w:r>
+            <w:proofErr w:type="spellEnd"/>
           </w:p>
         </w:tc>
       </w:tr>
@@ -12781,13 +13593,23 @@
                 <w:szCs w:val="24"/>
               </w:rPr>
             </w:pPr>
-            <w:r>
-              <w:rPr>
-                <w:rFonts w:ascii="Times New Roman" w:hAnsi="Times New Roman" w:cs="Times New Roman"/>
-                <w:sz w:val="18"/>
-                <w:szCs w:val="24"/>
-              </w:rPr>
-              <w:t>Elaboracion del algoritmo e implementación del sistema.</w:t>
+            <w:proofErr w:type="spellStart"/>
+            <w:r>
+              <w:rPr>
+                <w:rFonts w:ascii="Times New Roman" w:hAnsi="Times New Roman" w:cs="Times New Roman"/>
+                <w:sz w:val="18"/>
+                <w:szCs w:val="24"/>
+              </w:rPr>
+              <w:t>Elaboracion</w:t>
+            </w:r>
+            <w:proofErr w:type="spellEnd"/>
+            <w:r>
+              <w:rPr>
+                <w:rFonts w:ascii="Times New Roman" w:hAnsi="Times New Roman" w:cs="Times New Roman"/>
+                <w:sz w:val="18"/>
+                <w:szCs w:val="24"/>
+              </w:rPr>
+              <w:t xml:space="preserve"> del algoritmo e implementación del sistema.</w:t>
             </w:r>
           </w:p>
         </w:tc>
@@ -14586,7 +15408,7 @@
     </w:p>
     <w:p>
       <w:pPr>
-        <w:pStyle w:val="Ttulo1"/>
+        <w:pStyle w:val="Heading1"/>
       </w:pPr>
       <w:bookmarkStart w:id="53" w:name="_Toc496694410"/>
       <w:r>
@@ -17010,7 +17832,23 @@
                 <w:rFonts w:ascii="Times New Roman" w:hAnsi="Times New Roman" w:cs="Times New Roman"/>
                 <w:color w:val="000000"/>
               </w:rPr>
-              <w:t>Miguel Angel Califa Urquiza</w:t>
+              <w:t xml:space="preserve">Miguel </w:t>
+            </w:r>
+            <w:proofErr w:type="spellStart"/>
+            <w:r>
+              <w:rPr>
+                <w:rFonts w:ascii="Times New Roman" w:hAnsi="Times New Roman" w:cs="Times New Roman"/>
+                <w:color w:val="000000"/>
+              </w:rPr>
+              <w:t>Angel</w:t>
+            </w:r>
+            <w:proofErr w:type="spellEnd"/>
+            <w:r>
+              <w:rPr>
+                <w:rFonts w:ascii="Times New Roman" w:hAnsi="Times New Roman" w:cs="Times New Roman"/>
+                <w:color w:val="000000"/>
+              </w:rPr>
+              <w:t xml:space="preserve"> Califa Urquiza</w:t>
             </w:r>
           </w:p>
         </w:tc>
@@ -17506,7 +18344,23 @@
                 <w:rFonts w:ascii="Times New Roman" w:hAnsi="Times New Roman" w:cs="Times New Roman"/>
                 <w:color w:val="000000"/>
               </w:rPr>
-              <w:t>Inge. Sergio Ivan Quintero Ayala</w:t>
+              <w:t xml:space="preserve">Inge. Sergio </w:t>
+            </w:r>
+            <w:proofErr w:type="spellStart"/>
+            <w:r>
+              <w:rPr>
+                <w:rFonts w:ascii="Times New Roman" w:hAnsi="Times New Roman" w:cs="Times New Roman"/>
+                <w:color w:val="000000"/>
+              </w:rPr>
+              <w:t>Ivan</w:t>
+            </w:r>
+            <w:proofErr w:type="spellEnd"/>
+            <w:r>
+              <w:rPr>
+                <w:rFonts w:ascii="Times New Roman" w:hAnsi="Times New Roman" w:cs="Times New Roman"/>
+                <w:color w:val="000000"/>
+              </w:rPr>
+              <w:t xml:space="preserve"> Quintero Ayala</w:t>
             </w:r>
           </w:p>
         </w:tc>
@@ -19285,11 +20139,19 @@
                 <w:color w:val="000000"/>
               </w:rPr>
             </w:pPr>
-            <w:r>
-              <w:rPr>
-                <w:color w:val="000000"/>
-              </w:rPr>
-              <w:t>Raspberry clase B+</w:t>
+            <w:proofErr w:type="spellStart"/>
+            <w:r>
+              <w:rPr>
+                <w:color w:val="000000"/>
+              </w:rPr>
+              <w:t>Raspberry</w:t>
+            </w:r>
+            <w:proofErr w:type="spellEnd"/>
+            <w:r>
+              <w:rPr>
+                <w:color w:val="000000"/>
+              </w:rPr>
+              <w:t xml:space="preserve"> clase B+</w:t>
             </w:r>
           </w:p>
         </w:tc>
@@ -20334,7 +21196,27 @@
                 <w:szCs w:val="22"/>
                 <w:lang w:eastAsia="en-US"/>
               </w:rPr>
-              <w:t>5 Termocuplas Tipo K</w:t>
+              <w:t xml:space="preserve">5 </w:t>
+            </w:r>
+            <w:proofErr w:type="spellStart"/>
+            <w:r>
+              <w:rPr>
+                <w:rFonts w:eastAsiaTheme="minorHAnsi"/>
+                <w:sz w:val="22"/>
+                <w:szCs w:val="22"/>
+                <w:lang w:eastAsia="en-US"/>
+              </w:rPr>
+              <w:t>Termocuplas</w:t>
+            </w:r>
+            <w:proofErr w:type="spellEnd"/>
+            <w:r>
+              <w:rPr>
+                <w:rFonts w:eastAsiaTheme="minorHAnsi"/>
+                <w:sz w:val="22"/>
+                <w:szCs w:val="22"/>
+                <w:lang w:eastAsia="en-US"/>
+              </w:rPr>
+              <w:t xml:space="preserve"> Tipo K</w:t>
             </w:r>
           </w:p>
         </w:tc>
@@ -20360,7 +21242,25 @@
                 <w:sz w:val="22"/>
                 <w:szCs w:val="22"/>
               </w:rPr>
-              <w:t>Encargado de sensar la temperatura del horno. Resisten temperaturas hasta de 1300ºC, lo cual es ideal para las altas temperaturas generadas en este proceso.</w:t>
+              <w:t xml:space="preserve">Encargado de </w:t>
+            </w:r>
+            <w:proofErr w:type="spellStart"/>
+            <w:r>
+              <w:rPr>
+                <w:color w:val="000000"/>
+                <w:sz w:val="22"/>
+                <w:szCs w:val="22"/>
+              </w:rPr>
+              <w:t>sensar</w:t>
+            </w:r>
+            <w:proofErr w:type="spellEnd"/>
+            <w:r>
+              <w:rPr>
+                <w:color w:val="000000"/>
+                <w:sz w:val="22"/>
+                <w:szCs w:val="22"/>
+              </w:rPr>
+              <w:t xml:space="preserve"> la temperatura del horno. Resisten temperaturas hasta de 1300ºC, lo cual es ideal para las altas temperaturas generadas en este proceso.</w:t>
             </w:r>
           </w:p>
         </w:tc>
@@ -20528,7 +21428,25 @@
                 <w:sz w:val="22"/>
                 <w:szCs w:val="22"/>
               </w:rPr>
-              <w:t>5 Sensores Dht11 digitales de humedad compatible con Raspberry Pi.</w:t>
+              <w:t xml:space="preserve">5 Sensores Dht11 digitales de humedad compatible con </w:t>
+            </w:r>
+            <w:proofErr w:type="spellStart"/>
+            <w:r>
+              <w:rPr>
+                <w:color w:val="000000"/>
+                <w:sz w:val="22"/>
+                <w:szCs w:val="22"/>
+              </w:rPr>
+              <w:t>Raspberry</w:t>
+            </w:r>
+            <w:proofErr w:type="spellEnd"/>
+            <w:r>
+              <w:rPr>
+                <w:color w:val="000000"/>
+                <w:sz w:val="22"/>
+                <w:szCs w:val="22"/>
+              </w:rPr>
+              <w:t xml:space="preserve"> Pi.</w:t>
             </w:r>
           </w:p>
         </w:tc>
@@ -20553,7 +21471,25 @@
                 <w:sz w:val="22"/>
                 <w:szCs w:val="22"/>
               </w:rPr>
-              <w:t>Cumplirá la función de sensar constantemente la humedad dentro del horno.</w:t>
+              <w:t xml:space="preserve">Cumplirá la función de </w:t>
+            </w:r>
+            <w:proofErr w:type="spellStart"/>
+            <w:r>
+              <w:rPr>
+                <w:color w:val="000000"/>
+                <w:sz w:val="22"/>
+                <w:szCs w:val="22"/>
+              </w:rPr>
+              <w:t>sensar</w:t>
+            </w:r>
+            <w:proofErr w:type="spellEnd"/>
+            <w:r>
+              <w:rPr>
+                <w:color w:val="000000"/>
+                <w:sz w:val="22"/>
+                <w:szCs w:val="22"/>
+              </w:rPr>
+              <w:t xml:space="preserve"> constantemente la humedad dentro del horno.</w:t>
             </w:r>
           </w:p>
         </w:tc>
@@ -21492,6 +22428,7 @@
       <w:r>
         <w:rPr>
           <w:noProof/>
+          <w:lang w:val="en-US" w:eastAsia="en-US"/>
         </w:rPr>
         <w:drawing>
           <wp:anchor distT="0" distB="0" distL="114300" distR="114300" simplePos="0" relativeHeight="251660288" behindDoc="1" locked="0" layoutInCell="1" allowOverlap="1" wp14:anchorId="3B2F9EED" wp14:editId="462288DF">
@@ -21643,7 +22580,7 @@
     </w:p>
     <w:p>
       <w:pPr>
-        <w:pStyle w:val="Ttulo1"/>
+        <w:pStyle w:val="Heading1"/>
       </w:pPr>
       <w:bookmarkStart w:id="66" w:name="_Toc496694411"/>
       <w:r>
@@ -21672,15 +22609,15 @@
 </file>
 
 <file path=word/comments.xml><?xml version="1.0" encoding="utf-8"?>
-<w:comments xmlns:wpc="http://schemas.microsoft.com/office/word/2010/wordprocessingCanvas" xmlns:cx="http://schemas.microsoft.com/office/drawing/2014/chartex" xmlns:mc="http://schemas.openxmlformats.org/markup-compatibility/2006" xmlns:o="urn:schemas-microsoft-com:office:office" xmlns:r="http://schemas.openxmlformats.org/officeDocument/2006/relationships" xmlns:m="http://schemas.openxmlformats.org/officeDocument/2006/math" xmlns:v="urn:schemas-microsoft-com:vml" xmlns:wp14="http://schemas.microsoft.com/office/word/2010/wordprocessingDrawing" xmlns:wp="http://schemas.openxmlformats.org/drawingml/2006/wordprocessingDrawing" xmlns:w10="urn:schemas-microsoft-com:office:word" xmlns:w="http://schemas.openxmlformats.org/wordprocessingml/2006/main" xmlns:w14="http://schemas.microsoft.com/office/word/2010/wordml" xmlns:w15="http://schemas.microsoft.com/office/word/2012/wordml" xmlns:w16se="http://schemas.microsoft.com/office/word/2015/wordml/symex" xmlns:wpg="http://schemas.microsoft.com/office/word/2010/wordprocessingGroup" xmlns:wpi="http://schemas.microsoft.com/office/word/2010/wordprocessingInk" xmlns:wne="http://schemas.microsoft.com/office/word/2006/wordml" xmlns:wps="http://schemas.microsoft.com/office/word/2010/wordprocessingShape" mc:Ignorable="w14 w15 w16se wp14">
-  <w:comment w:id="0" w:author="Autor" w:initials="A">
-    <w:p>
-      <w:pPr>
-        <w:pStyle w:val="Textocomentario"/>
-      </w:pPr>
-      <w:r>
-        <w:rPr>
-          <w:rStyle w:val="Refdecomentario"/>
+<w:comments xmlns:wpc="http://schemas.microsoft.com/office/word/2010/wordprocessingCanvas" xmlns:cx="http://schemas.microsoft.com/office/drawing/2014/chartex" xmlns:cx1="http://schemas.microsoft.com/office/drawing/2015/9/8/chartex" xmlns:mc="http://schemas.openxmlformats.org/markup-compatibility/2006" xmlns:o="urn:schemas-microsoft-com:office:office" xmlns:r="http://schemas.openxmlformats.org/officeDocument/2006/relationships" xmlns:m="http://schemas.openxmlformats.org/officeDocument/2006/math" xmlns:v="urn:schemas-microsoft-com:vml" xmlns:wp14="http://schemas.microsoft.com/office/word/2010/wordprocessingDrawing" xmlns:wp="http://schemas.openxmlformats.org/drawingml/2006/wordprocessingDrawing" xmlns:w10="urn:schemas-microsoft-com:office:word" xmlns:w="http://schemas.openxmlformats.org/wordprocessingml/2006/main" xmlns:w14="http://schemas.microsoft.com/office/word/2010/wordml" xmlns:w15="http://schemas.microsoft.com/office/word/2012/wordml" xmlns:w16se="http://schemas.microsoft.com/office/word/2015/wordml/symex" xmlns:wpg="http://schemas.microsoft.com/office/word/2010/wordprocessingGroup" xmlns:wpi="http://schemas.microsoft.com/office/word/2010/wordprocessingInk" xmlns:wne="http://schemas.microsoft.com/office/word/2006/wordml" xmlns:wps="http://schemas.microsoft.com/office/word/2010/wordprocessingShape" mc:Ignorable="w14 w15 w16se wp14">
+  <w:comment w:id="0" w:author="Author" w:initials="A">
+    <w:p>
+      <w:pPr>
+        <w:pStyle w:val="CommentText"/>
+      </w:pPr>
+      <w:r>
+        <w:rPr>
+          <w:rStyle w:val="CommentReference"/>
         </w:rPr>
         <w:annotationRef/>
       </w:r>
@@ -21689,14 +22626,14 @@
       </w:r>
     </w:p>
   </w:comment>
-  <w:comment w:id="1" w:author="Autor" w:initials="A">
-    <w:p>
-      <w:pPr>
-        <w:pStyle w:val="Textocomentario"/>
-      </w:pPr>
-      <w:r>
-        <w:rPr>
-          <w:rStyle w:val="Refdecomentario"/>
+  <w:comment w:id="1" w:author="Author" w:initials="A">
+    <w:p>
+      <w:pPr>
+        <w:pStyle w:val="CommentText"/>
+      </w:pPr>
+      <w:r>
+        <w:rPr>
+          <w:rStyle w:val="CommentReference"/>
         </w:rPr>
         <w:annotationRef/>
       </w:r>
@@ -21706,21 +22643,21 @@
     </w:p>
     <w:p>
       <w:pPr>
-        <w:pStyle w:val="Textocomentario"/>
+        <w:pStyle w:val="CommentText"/>
       </w:pPr>
       <w:r>
         <w:t>INGENIERO ELECTRONICO</w:t>
       </w:r>
     </w:p>
   </w:comment>
-  <w:comment w:id="2" w:author="Autor" w:initials="A">
-    <w:p>
-      <w:pPr>
-        <w:pStyle w:val="Textocomentario"/>
-      </w:pPr>
-      <w:r>
-        <w:rPr>
-          <w:rStyle w:val="Refdecomentario"/>
+  <w:comment w:id="2" w:author="Author" w:initials="A">
+    <w:p>
+      <w:pPr>
+        <w:pStyle w:val="CommentText"/>
+      </w:pPr>
+      <w:r>
+        <w:rPr>
+          <w:rStyle w:val="CommentReference"/>
         </w:rPr>
         <w:annotationRef/>
       </w:r>
@@ -21729,14 +22666,14 @@
       </w:r>
     </w:p>
   </w:comment>
-  <w:comment w:id="3" w:author="Autor" w:initials="A">
-    <w:p>
-      <w:pPr>
-        <w:pStyle w:val="Textocomentario"/>
-      </w:pPr>
-      <w:r>
-        <w:rPr>
-          <w:rStyle w:val="Refdecomentario"/>
+  <w:comment w:id="3" w:author="Author" w:initials="A">
+    <w:p>
+      <w:pPr>
+        <w:pStyle w:val="CommentText"/>
+      </w:pPr>
+      <w:r>
+        <w:rPr>
+          <w:rStyle w:val="CommentReference"/>
         </w:rPr>
         <w:annotationRef/>
       </w:r>
@@ -21745,14 +22682,14 @@
       </w:r>
     </w:p>
   </w:comment>
-  <w:comment w:id="5" w:author="Autor" w:initials="A">
-    <w:p>
-      <w:pPr>
-        <w:pStyle w:val="Textocomentario"/>
-      </w:pPr>
-      <w:r>
-        <w:rPr>
-          <w:rStyle w:val="Refdecomentario"/>
+  <w:comment w:id="5" w:author="Author" w:initials="A">
+    <w:p>
+      <w:pPr>
+        <w:pStyle w:val="CommentText"/>
+      </w:pPr>
+      <w:r>
+        <w:rPr>
+          <w:rStyle w:val="CommentReference"/>
         </w:rPr>
         <w:annotationRef/>
       </w:r>
@@ -21761,14 +22698,14 @@
       </w:r>
     </w:p>
   </w:comment>
-  <w:comment w:id="11" w:author="Autor" w:initials="A">
-    <w:p>
-      <w:pPr>
-        <w:pStyle w:val="Textocomentario"/>
-      </w:pPr>
-      <w:r>
-        <w:rPr>
-          <w:rStyle w:val="Refdecomentario"/>
+  <w:comment w:id="11" w:author="Author" w:initials="A">
+    <w:p>
+      <w:pPr>
+        <w:pStyle w:val="CommentText"/>
+      </w:pPr>
+      <w:r>
+        <w:rPr>
+          <w:rStyle w:val="CommentReference"/>
         </w:rPr>
         <w:annotationRef/>
       </w:r>
@@ -21777,14 +22714,14 @@
       </w:r>
     </w:p>
   </w:comment>
-  <w:comment w:id="15" w:author="Autor" w:initials="A">
-    <w:p>
-      <w:pPr>
-        <w:pStyle w:val="Textocomentario"/>
-      </w:pPr>
-      <w:r>
-        <w:rPr>
-          <w:rStyle w:val="Refdecomentario"/>
+  <w:comment w:id="15" w:author="Author" w:initials="A">
+    <w:p>
+      <w:pPr>
+        <w:pStyle w:val="CommentText"/>
+      </w:pPr>
+      <w:r>
+        <w:rPr>
+          <w:rStyle w:val="CommentReference"/>
         </w:rPr>
         <w:annotationRef/>
       </w:r>
@@ -21793,14 +22730,14 @@
       </w:r>
     </w:p>
   </w:comment>
-  <w:comment w:id="52" w:author="Autor" w:initials="A">
-    <w:p>
-      <w:pPr>
-        <w:pStyle w:val="Textocomentario"/>
-      </w:pPr>
-      <w:r>
-        <w:rPr>
-          <w:rStyle w:val="Refdecomentario"/>
+  <w:comment w:id="52" w:author="Author" w:initials="A">
+    <w:p>
+      <w:pPr>
+        <w:pStyle w:val="CommentText"/>
+      </w:pPr>
+      <w:r>
+        <w:rPr>
+          <w:rStyle w:val="CommentReference"/>
         </w:rPr>
         <w:annotationRef/>
       </w:r>
@@ -21813,7 +22750,7 @@
 </file>
 
 <file path=word/commentsExtended.xml><?xml version="1.0" encoding="utf-8"?>
-<w15:commentsEx xmlns:wpc="http://schemas.microsoft.com/office/word/2010/wordprocessingCanvas" xmlns:cx="http://schemas.microsoft.com/office/drawing/2014/chartex" xmlns:mc="http://schemas.openxmlformats.org/markup-compatibility/2006" xmlns:o="urn:schemas-microsoft-com:office:office" xmlns:r="http://schemas.openxmlformats.org/officeDocument/2006/relationships" xmlns:m="http://schemas.openxmlformats.org/officeDocument/2006/math" xmlns:v="urn:schemas-microsoft-com:vml" xmlns:wp14="http://schemas.microsoft.com/office/word/2010/wordprocessingDrawing" xmlns:wp="http://schemas.openxmlformats.org/drawingml/2006/wordprocessingDrawing" xmlns:w10="urn:schemas-microsoft-com:office:word" xmlns:w="http://schemas.openxmlformats.org/wordprocessingml/2006/main" xmlns:w14="http://schemas.microsoft.com/office/word/2010/wordml" xmlns:w15="http://schemas.microsoft.com/office/word/2012/wordml" xmlns:w16se="http://schemas.microsoft.com/office/word/2015/wordml/symex" xmlns:wpg="http://schemas.microsoft.com/office/word/2010/wordprocessingGroup" xmlns:wpi="http://schemas.microsoft.com/office/word/2010/wordprocessingInk" xmlns:wne="http://schemas.microsoft.com/office/word/2006/wordml" xmlns:wps="http://schemas.microsoft.com/office/word/2010/wordprocessingShape" mc:Ignorable="w14 w15 w16se wp14">
+<w15:commentsEx xmlns:wpc="http://schemas.microsoft.com/office/word/2010/wordprocessingCanvas" xmlns:cx="http://schemas.microsoft.com/office/drawing/2014/chartex" xmlns:cx1="http://schemas.microsoft.com/office/drawing/2015/9/8/chartex" xmlns:mc="http://schemas.openxmlformats.org/markup-compatibility/2006" xmlns:o="urn:schemas-microsoft-com:office:office" xmlns:r="http://schemas.openxmlformats.org/officeDocument/2006/relationships" xmlns:m="http://schemas.openxmlformats.org/officeDocument/2006/math" xmlns:v="urn:schemas-microsoft-com:vml" xmlns:wp14="http://schemas.microsoft.com/office/word/2010/wordprocessingDrawing" xmlns:wp="http://schemas.openxmlformats.org/drawingml/2006/wordprocessingDrawing" xmlns:w10="urn:schemas-microsoft-com:office:word" xmlns:w="http://schemas.openxmlformats.org/wordprocessingml/2006/main" xmlns:w14="http://schemas.microsoft.com/office/word/2010/wordml" xmlns:w15="http://schemas.microsoft.com/office/word/2012/wordml" xmlns:w16se="http://schemas.microsoft.com/office/word/2015/wordml/symex" xmlns:wpg="http://schemas.microsoft.com/office/word/2010/wordprocessingGroup" xmlns:wpi="http://schemas.microsoft.com/office/word/2010/wordprocessingInk" xmlns:wne="http://schemas.microsoft.com/office/word/2006/wordml" xmlns:wps="http://schemas.microsoft.com/office/word/2010/wordprocessingShape" mc:Ignorable="w14 w15 w16se wp14">
   <w15:commentEx w15:paraId="553ECC5C" w15:done="0"/>
   <w15:commentEx w15:paraId="1EEE9741" w15:done="0"/>
   <w15:commentEx w15:paraId="62BB9861" w15:done="0"/>
@@ -21826,7 +22763,7 @@
 </file>
 
 <file path=word/endnotes.xml><?xml version="1.0" encoding="utf-8"?>
-<w:endnotes xmlns:wpc="http://schemas.microsoft.com/office/word/2010/wordprocessingCanvas" xmlns:cx="http://schemas.microsoft.com/office/drawing/2014/chartex" xmlns:mc="http://schemas.openxmlformats.org/markup-compatibility/2006" xmlns:o="urn:schemas-microsoft-com:office:office" xmlns:r="http://schemas.openxmlformats.org/officeDocument/2006/relationships" xmlns:m="http://schemas.openxmlformats.org/officeDocument/2006/math" xmlns:v="urn:schemas-microsoft-com:vml" xmlns:wp14="http://schemas.microsoft.com/office/word/2010/wordprocessingDrawing" xmlns:wp="http://schemas.openxmlformats.org/drawingml/2006/wordprocessingDrawing" xmlns:w10="urn:schemas-microsoft-com:office:word" xmlns:w="http://schemas.openxmlformats.org/wordprocessingml/2006/main" xmlns:w14="http://schemas.microsoft.com/office/word/2010/wordml" xmlns:w15="http://schemas.microsoft.com/office/word/2012/wordml" xmlns:w16se="http://schemas.microsoft.com/office/word/2015/wordml/symex" xmlns:wpg="http://schemas.microsoft.com/office/word/2010/wordprocessingGroup" xmlns:wpi="http://schemas.microsoft.com/office/word/2010/wordprocessingInk" xmlns:wne="http://schemas.microsoft.com/office/word/2006/wordml" xmlns:wps="http://schemas.microsoft.com/office/word/2010/wordprocessingShape" mc:Ignorable="w14 w15 w16se wp14">
+<w:endnotes xmlns:wpc="http://schemas.microsoft.com/office/word/2010/wordprocessingCanvas" xmlns:cx="http://schemas.microsoft.com/office/drawing/2014/chartex" xmlns:cx1="http://schemas.microsoft.com/office/drawing/2015/9/8/chartex" xmlns:mc="http://schemas.openxmlformats.org/markup-compatibility/2006" xmlns:o="urn:schemas-microsoft-com:office:office" xmlns:r="http://schemas.openxmlformats.org/officeDocument/2006/relationships" xmlns:m="http://schemas.openxmlformats.org/officeDocument/2006/math" xmlns:v="urn:schemas-microsoft-com:vml" xmlns:wp14="http://schemas.microsoft.com/office/word/2010/wordprocessingDrawing" xmlns:wp="http://schemas.openxmlformats.org/drawingml/2006/wordprocessingDrawing" xmlns:w10="urn:schemas-microsoft-com:office:word" xmlns:w="http://schemas.openxmlformats.org/wordprocessingml/2006/main" xmlns:w14="http://schemas.microsoft.com/office/word/2010/wordml" xmlns:w15="http://schemas.microsoft.com/office/word/2012/wordml" xmlns:w16se="http://schemas.microsoft.com/office/word/2015/wordml/symex" xmlns:wpg="http://schemas.microsoft.com/office/word/2010/wordprocessingGroup" xmlns:wpi="http://schemas.microsoft.com/office/word/2010/wordprocessingInk" xmlns:wne="http://schemas.microsoft.com/office/word/2006/wordml" xmlns:wps="http://schemas.microsoft.com/office/word/2010/wordprocessingShape" mc:Ignorable="w14 w15 w16se wp14">
   <w:endnote w:type="separator" w:id="-1">
     <w:p>
       <w:r>
@@ -21847,7 +22784,7 @@
 </file>
 
 <file path=word/footnotes.xml><?xml version="1.0" encoding="utf-8"?>
-<w:footnotes xmlns:wpc="http://schemas.microsoft.com/office/word/2010/wordprocessingCanvas" xmlns:cx="http://schemas.microsoft.com/office/drawing/2014/chartex" xmlns:mc="http://schemas.openxmlformats.org/markup-compatibility/2006" xmlns:o="urn:schemas-microsoft-com:office:office" xmlns:r="http://schemas.openxmlformats.org/officeDocument/2006/relationships" xmlns:m="http://schemas.openxmlformats.org/officeDocument/2006/math" xmlns:v="urn:schemas-microsoft-com:vml" xmlns:wp14="http://schemas.microsoft.com/office/word/2010/wordprocessingDrawing" xmlns:wp="http://schemas.openxmlformats.org/drawingml/2006/wordprocessingDrawing" xmlns:w10="urn:schemas-microsoft-com:office:word" xmlns:w="http://schemas.openxmlformats.org/wordprocessingml/2006/main" xmlns:w14="http://schemas.microsoft.com/office/word/2010/wordml" xmlns:w15="http://schemas.microsoft.com/office/word/2012/wordml" xmlns:w16se="http://schemas.microsoft.com/office/word/2015/wordml/symex" xmlns:wpg="http://schemas.microsoft.com/office/word/2010/wordprocessingGroup" xmlns:wpi="http://schemas.microsoft.com/office/word/2010/wordprocessingInk" xmlns:wne="http://schemas.microsoft.com/office/word/2006/wordml" xmlns:wps="http://schemas.microsoft.com/office/word/2010/wordprocessingShape" mc:Ignorable="w14 w15 w16se wp14">
+<w:footnotes xmlns:wpc="http://schemas.microsoft.com/office/word/2010/wordprocessingCanvas" xmlns:cx="http://schemas.microsoft.com/office/drawing/2014/chartex" xmlns:cx1="http://schemas.microsoft.com/office/drawing/2015/9/8/chartex" xmlns:mc="http://schemas.openxmlformats.org/markup-compatibility/2006" xmlns:o="urn:schemas-microsoft-com:office:office" xmlns:r="http://schemas.openxmlformats.org/officeDocument/2006/relationships" xmlns:m="http://schemas.openxmlformats.org/officeDocument/2006/math" xmlns:v="urn:schemas-microsoft-com:vml" xmlns:wp14="http://schemas.microsoft.com/office/word/2010/wordprocessingDrawing" xmlns:wp="http://schemas.openxmlformats.org/drawingml/2006/wordprocessingDrawing" xmlns:w10="urn:schemas-microsoft-com:office:word" xmlns:w="http://schemas.openxmlformats.org/wordprocessingml/2006/main" xmlns:w14="http://schemas.microsoft.com/office/word/2010/wordml" xmlns:w15="http://schemas.microsoft.com/office/word/2012/wordml" xmlns:w16se="http://schemas.microsoft.com/office/word/2015/wordml/symex" xmlns:wpg="http://schemas.microsoft.com/office/word/2010/wordprocessingGroup" xmlns:wpi="http://schemas.microsoft.com/office/word/2010/wordprocessingInk" xmlns:wne="http://schemas.microsoft.com/office/word/2006/wordml" xmlns:wps="http://schemas.microsoft.com/office/word/2010/wordprocessingShape" mc:Ignorable="w14 w15 w16se wp14">
   <w:footnote w:type="separator" w:id="-1">
     <w:p>
       <w:r>
@@ -21868,30 +22805,30 @@
 </file>
 
 <file path=word/header1.xml><?xml version="1.0" encoding="utf-8"?>
-<w:hdr xmlns:wpc="http://schemas.microsoft.com/office/word/2010/wordprocessingCanvas" xmlns:cx="http://schemas.microsoft.com/office/drawing/2014/chartex" xmlns:mc="http://schemas.openxmlformats.org/markup-compatibility/2006" xmlns:o="urn:schemas-microsoft-com:office:office" xmlns:r="http://schemas.openxmlformats.org/officeDocument/2006/relationships" xmlns:m="http://schemas.openxmlformats.org/officeDocument/2006/math" xmlns:v="urn:schemas-microsoft-com:vml" xmlns:wp14="http://schemas.microsoft.com/office/word/2010/wordprocessingDrawing" xmlns:wp="http://schemas.openxmlformats.org/drawingml/2006/wordprocessingDrawing" xmlns:w10="urn:schemas-microsoft-com:office:word" xmlns:w="http://schemas.openxmlformats.org/wordprocessingml/2006/main" xmlns:w14="http://schemas.microsoft.com/office/word/2010/wordml" xmlns:w15="http://schemas.microsoft.com/office/word/2012/wordml" xmlns:w16se="http://schemas.microsoft.com/office/word/2015/wordml/symex" xmlns:wpg="http://schemas.microsoft.com/office/word/2010/wordprocessingGroup" xmlns:wpi="http://schemas.microsoft.com/office/word/2010/wordprocessingInk" xmlns:wne="http://schemas.microsoft.com/office/word/2006/wordml" xmlns:wps="http://schemas.microsoft.com/office/word/2010/wordprocessingShape" mc:Ignorable="w14 w15 w16se wp14">
+<w:hdr xmlns:wpc="http://schemas.microsoft.com/office/word/2010/wordprocessingCanvas" xmlns:cx="http://schemas.microsoft.com/office/drawing/2014/chartex" xmlns:cx1="http://schemas.microsoft.com/office/drawing/2015/9/8/chartex" xmlns:mc="http://schemas.openxmlformats.org/markup-compatibility/2006" xmlns:o="urn:schemas-microsoft-com:office:office" xmlns:r="http://schemas.openxmlformats.org/officeDocument/2006/relationships" xmlns:m="http://schemas.openxmlformats.org/officeDocument/2006/math" xmlns:v="urn:schemas-microsoft-com:vml" xmlns:wp14="http://schemas.microsoft.com/office/word/2010/wordprocessingDrawing" xmlns:wp="http://schemas.openxmlformats.org/drawingml/2006/wordprocessingDrawing" xmlns:w10="urn:schemas-microsoft-com:office:word" xmlns:w="http://schemas.openxmlformats.org/wordprocessingml/2006/main" xmlns:w14="http://schemas.microsoft.com/office/word/2010/wordml" xmlns:w15="http://schemas.microsoft.com/office/word/2012/wordml" xmlns:w16se="http://schemas.microsoft.com/office/word/2015/wordml/symex" xmlns:wpg="http://schemas.microsoft.com/office/word/2010/wordprocessingGroup" xmlns:wpi="http://schemas.microsoft.com/office/word/2010/wordprocessingInk" xmlns:wne="http://schemas.microsoft.com/office/word/2006/wordml" xmlns:wps="http://schemas.microsoft.com/office/word/2010/wordprocessingShape" mc:Ignorable="w14 w15 w16se wp14">
   <w:p>
     <w:pPr>
-      <w:pStyle w:val="Encabezado"/>
+      <w:pStyle w:val="Header"/>
       <w:framePr w:wrap="around" w:vAnchor="text" w:hAnchor="margin" w:xAlign="right" w:y="1"/>
       <w:rPr>
-        <w:rStyle w:val="Nmerodepgina"/>
+        <w:rStyle w:val="PageNumber"/>
       </w:rPr>
     </w:pPr>
     <w:r>
       <w:rPr>
-        <w:rStyle w:val="Nmerodepgina"/>
+        <w:rStyle w:val="PageNumber"/>
       </w:rPr>
       <w:fldChar w:fldCharType="begin"/>
     </w:r>
     <w:r>
       <w:rPr>
-        <w:rStyle w:val="Nmerodepgina"/>
+        <w:rStyle w:val="PageNumber"/>
       </w:rPr>
       <w:instrText xml:space="preserve">PAGE  </w:instrText>
     </w:r>
     <w:r>
       <w:rPr>
-        <w:rStyle w:val="Nmerodepgina"/>
+        <w:rStyle w:val="PageNumber"/>
       </w:rPr>
       <w:fldChar w:fldCharType="end"/>
     </w:r>
@@ -21907,10 +22844,10 @@
 </file>
 
 <file path=word/header2.xml><?xml version="1.0" encoding="utf-8"?>
-<w:hdr xmlns:wpc="http://schemas.microsoft.com/office/word/2010/wordprocessingCanvas" xmlns:cx="http://schemas.microsoft.com/office/drawing/2014/chartex" xmlns:mc="http://schemas.openxmlformats.org/markup-compatibility/2006" xmlns:o="urn:schemas-microsoft-com:office:office" xmlns:r="http://schemas.openxmlformats.org/officeDocument/2006/relationships" xmlns:m="http://schemas.openxmlformats.org/officeDocument/2006/math" xmlns:v="urn:schemas-microsoft-com:vml" xmlns:wp14="http://schemas.microsoft.com/office/word/2010/wordprocessingDrawing" xmlns:wp="http://schemas.openxmlformats.org/drawingml/2006/wordprocessingDrawing" xmlns:w10="urn:schemas-microsoft-com:office:word" xmlns:w="http://schemas.openxmlformats.org/wordprocessingml/2006/main" xmlns:w14="http://schemas.microsoft.com/office/word/2010/wordml" xmlns:w15="http://schemas.microsoft.com/office/word/2012/wordml" xmlns:w16se="http://schemas.microsoft.com/office/word/2015/wordml/symex" xmlns:wpg="http://schemas.microsoft.com/office/word/2010/wordprocessingGroup" xmlns:wpi="http://schemas.microsoft.com/office/word/2010/wordprocessingInk" xmlns:wne="http://schemas.microsoft.com/office/word/2006/wordml" xmlns:wps="http://schemas.microsoft.com/office/word/2010/wordprocessingShape" mc:Ignorable="w14 w15 w16se wp14">
+<w:hdr xmlns:wpc="http://schemas.microsoft.com/office/word/2010/wordprocessingCanvas" xmlns:cx="http://schemas.microsoft.com/office/drawing/2014/chartex" xmlns:cx1="http://schemas.microsoft.com/office/drawing/2015/9/8/chartex" xmlns:mc="http://schemas.openxmlformats.org/markup-compatibility/2006" xmlns:o="urn:schemas-microsoft-com:office:office" xmlns:r="http://schemas.openxmlformats.org/officeDocument/2006/relationships" xmlns:m="http://schemas.openxmlformats.org/officeDocument/2006/math" xmlns:v="urn:schemas-microsoft-com:vml" xmlns:wp14="http://schemas.microsoft.com/office/word/2010/wordprocessingDrawing" xmlns:wp="http://schemas.openxmlformats.org/drawingml/2006/wordprocessingDrawing" xmlns:w10="urn:schemas-microsoft-com:office:word" xmlns:w="http://schemas.openxmlformats.org/wordprocessingml/2006/main" xmlns:w14="http://schemas.microsoft.com/office/word/2010/wordml" xmlns:w15="http://schemas.microsoft.com/office/word/2012/wordml" xmlns:w16se="http://schemas.microsoft.com/office/word/2015/wordml/symex" xmlns:wpg="http://schemas.microsoft.com/office/word/2010/wordprocessingGroup" xmlns:wpi="http://schemas.microsoft.com/office/word/2010/wordprocessingInk" xmlns:wne="http://schemas.microsoft.com/office/word/2006/wordml" xmlns:wps="http://schemas.microsoft.com/office/word/2010/wordprocessingShape" mc:Ignorable="w14 w15 w16se wp14">
   <w:p>
     <w:pPr>
-      <w:pStyle w:val="Encabezado"/>
+      <w:pStyle w:val="Header"/>
       <w:jc w:val="right"/>
     </w:pPr>
     <w:r>
@@ -21933,7 +22870,7 @@
         <w:noProof/>
         <w:lang w:val="es-ES"/>
       </w:rPr>
-      <w:t>iii</w:t>
+      <w:t>vi</w:t>
     </w:r>
     <w:r>
       <w:fldChar w:fldCharType="end"/>
@@ -21950,10 +22887,10 @@
 </file>
 
 <file path=word/header3.xml><?xml version="1.0" encoding="utf-8"?>
-<w:hdr xmlns:wpc="http://schemas.microsoft.com/office/word/2010/wordprocessingCanvas" xmlns:cx="http://schemas.microsoft.com/office/drawing/2014/chartex" xmlns:mc="http://schemas.openxmlformats.org/markup-compatibility/2006" xmlns:o="urn:schemas-microsoft-com:office:office" xmlns:r="http://schemas.openxmlformats.org/officeDocument/2006/relationships" xmlns:m="http://schemas.openxmlformats.org/officeDocument/2006/math" xmlns:v="urn:schemas-microsoft-com:vml" xmlns:wp14="http://schemas.microsoft.com/office/word/2010/wordprocessingDrawing" xmlns:wp="http://schemas.openxmlformats.org/drawingml/2006/wordprocessingDrawing" xmlns:w10="urn:schemas-microsoft-com:office:word" xmlns:w="http://schemas.openxmlformats.org/wordprocessingml/2006/main" xmlns:w14="http://schemas.microsoft.com/office/word/2010/wordml" xmlns:w15="http://schemas.microsoft.com/office/word/2012/wordml" xmlns:w16se="http://schemas.microsoft.com/office/word/2015/wordml/symex" xmlns:wpg="http://schemas.microsoft.com/office/word/2010/wordprocessingGroup" xmlns:wpi="http://schemas.microsoft.com/office/word/2010/wordprocessingInk" xmlns:wne="http://schemas.microsoft.com/office/word/2006/wordml" xmlns:wps="http://schemas.microsoft.com/office/word/2010/wordprocessingShape" mc:Ignorable="w14 w15 w16se wp14">
+<w:hdr xmlns:wpc="http://schemas.microsoft.com/office/word/2010/wordprocessingCanvas" xmlns:cx="http://schemas.microsoft.com/office/drawing/2014/chartex" xmlns:cx1="http://schemas.microsoft.com/office/drawing/2015/9/8/chartex" xmlns:mc="http://schemas.openxmlformats.org/markup-compatibility/2006" xmlns:o="urn:schemas-microsoft-com:office:office" xmlns:r="http://schemas.openxmlformats.org/officeDocument/2006/relationships" xmlns:m="http://schemas.openxmlformats.org/officeDocument/2006/math" xmlns:v="urn:schemas-microsoft-com:vml" xmlns:wp14="http://schemas.microsoft.com/office/word/2010/wordprocessingDrawing" xmlns:wp="http://schemas.openxmlformats.org/drawingml/2006/wordprocessingDrawing" xmlns:w10="urn:schemas-microsoft-com:office:word" xmlns:w="http://schemas.openxmlformats.org/wordprocessingml/2006/main" xmlns:w14="http://schemas.microsoft.com/office/word/2010/wordml" xmlns:w15="http://schemas.microsoft.com/office/word/2012/wordml" xmlns:w16se="http://schemas.microsoft.com/office/word/2015/wordml/symex" xmlns:wpg="http://schemas.microsoft.com/office/word/2010/wordprocessingGroup" xmlns:wpi="http://schemas.microsoft.com/office/word/2010/wordprocessingInk" xmlns:wne="http://schemas.microsoft.com/office/word/2006/wordml" xmlns:wps="http://schemas.microsoft.com/office/word/2010/wordprocessingShape" mc:Ignorable="w14 w15 w16se wp14">
   <w:p>
     <w:pPr>
-      <w:pStyle w:val="Encabezado"/>
+      <w:pStyle w:val="Header"/>
       <w:jc w:val="right"/>
     </w:pPr>
     <w:r>
@@ -21976,7 +22913,7 @@
         <w:noProof/>
         <w:lang w:val="es-ES"/>
       </w:rPr>
-      <w:t>6-14</w:t>
+      <w:t>1-4</w:t>
     </w:r>
     <w:r>
       <w:fldChar w:fldCharType="end"/>
@@ -21993,7 +22930,7 @@
 </file>
 
 <file path=word/numbering.xml><?xml version="1.0" encoding="utf-8"?>
-<w:numbering xmlns:wpc="http://schemas.microsoft.com/office/word/2010/wordprocessingCanvas" xmlns:cx="http://schemas.microsoft.com/office/drawing/2014/chartex" xmlns:mc="http://schemas.openxmlformats.org/markup-compatibility/2006" xmlns:o="urn:schemas-microsoft-com:office:office" xmlns:r="http://schemas.openxmlformats.org/officeDocument/2006/relationships" xmlns:m="http://schemas.openxmlformats.org/officeDocument/2006/math" xmlns:v="urn:schemas-microsoft-com:vml" xmlns:wp14="http://schemas.microsoft.com/office/word/2010/wordprocessingDrawing" xmlns:wp="http://schemas.openxmlformats.org/drawingml/2006/wordprocessingDrawing" xmlns:w10="urn:schemas-microsoft-com:office:word" xmlns:w="http://schemas.openxmlformats.org/wordprocessingml/2006/main" xmlns:w14="http://schemas.microsoft.com/office/word/2010/wordml" xmlns:w15="http://schemas.microsoft.com/office/word/2012/wordml" xmlns:w16se="http://schemas.microsoft.com/office/word/2015/wordml/symex" xmlns:wpg="http://schemas.microsoft.com/office/word/2010/wordprocessingGroup" xmlns:wpi="http://schemas.microsoft.com/office/word/2010/wordprocessingInk" xmlns:wne="http://schemas.microsoft.com/office/word/2006/wordml" xmlns:wps="http://schemas.microsoft.com/office/word/2010/wordprocessingShape" mc:Ignorable="w14 w15 w16se wp14">
+<w:numbering xmlns:wpc="http://schemas.microsoft.com/office/word/2010/wordprocessingCanvas" xmlns:cx="http://schemas.microsoft.com/office/drawing/2014/chartex" xmlns:cx1="http://schemas.microsoft.com/office/drawing/2015/9/8/chartex" xmlns:mc="http://schemas.openxmlformats.org/markup-compatibility/2006" xmlns:o="urn:schemas-microsoft-com:office:office" xmlns:r="http://schemas.openxmlformats.org/officeDocument/2006/relationships" xmlns:m="http://schemas.openxmlformats.org/officeDocument/2006/math" xmlns:v="urn:schemas-microsoft-com:vml" xmlns:wp14="http://schemas.microsoft.com/office/word/2010/wordprocessingDrawing" xmlns:wp="http://schemas.openxmlformats.org/drawingml/2006/wordprocessingDrawing" xmlns:w10="urn:schemas-microsoft-com:office:word" xmlns:w="http://schemas.openxmlformats.org/wordprocessingml/2006/main" xmlns:w14="http://schemas.microsoft.com/office/word/2010/wordml" xmlns:w15="http://schemas.microsoft.com/office/word/2012/wordml" xmlns:w16se="http://schemas.microsoft.com/office/word/2015/wordml/symex" xmlns:wpg="http://schemas.microsoft.com/office/word/2010/wordprocessingGroup" xmlns:wpi="http://schemas.microsoft.com/office/word/2010/wordprocessingInk" xmlns:wne="http://schemas.microsoft.com/office/word/2006/wordml" xmlns:wps="http://schemas.microsoft.com/office/word/2010/wordprocessingShape" mc:Ignorable="w14 w15 w16se wp14">
   <w:abstractNum w:abstractNumId="0" w15:restartNumberingAfterBreak="0">
     <w:nsid w:val="FFFFFF7C"/>
     <w:multiLevelType w:val="singleLevel"/>
@@ -22770,7 +23707,7 @@
     <w:lvl w:ilvl="0" w:tplc="A1887972">
       <w:start w:val="1"/>
       <w:numFmt w:val="decimal"/>
-      <w:pStyle w:val="Ttulo1"/>
+      <w:pStyle w:val="Heading1"/>
       <w:lvlText w:val="%1."/>
       <w:lvlJc w:val="left"/>
       <w:pPr>
@@ -23413,11 +24350,11 @@
       <w:spacing w:line="480" w:lineRule="auto"/>
     </w:pPr>
   </w:style>
-  <w:style w:type="paragraph" w:styleId="Ttulo1">
+  <w:style w:type="paragraph" w:styleId="Heading1">
     <w:name w:val="heading 1"/>
     <w:basedOn w:val="Normal"/>
     <w:next w:val="Normal"/>
-    <w:link w:val="Ttulo1Car"/>
+    <w:link w:val="Heading1Char"/>
     <w:autoRedefine/>
     <w:qFormat/>
     <w:rsid w:val="00745844"/>
@@ -23438,7 +24375,7 @@
       <w:lang w:val="es-ES"/>
     </w:rPr>
   </w:style>
-  <w:style w:type="paragraph" w:styleId="Ttulo2">
+  <w:style w:type="paragraph" w:styleId="Heading2">
     <w:name w:val="heading 2"/>
     <w:basedOn w:val="Normal"/>
     <w:next w:val="Normal"/>
@@ -23458,7 +24395,7 @@
       <w:lang w:val="es-ES"/>
     </w:rPr>
   </w:style>
-  <w:style w:type="paragraph" w:styleId="Ttulo3">
+  <w:style w:type="paragraph" w:styleId="Heading3">
     <w:name w:val="heading 3"/>
     <w:basedOn w:val="Normal"/>
     <w:next w:val="Normal"/>
@@ -23473,11 +24410,11 @@
       <w:b/>
     </w:rPr>
   </w:style>
-  <w:style w:type="paragraph" w:styleId="Ttulo4">
+  <w:style w:type="paragraph" w:styleId="Heading4">
     <w:name w:val="heading 4"/>
     <w:basedOn w:val="Normal"/>
     <w:next w:val="Normal"/>
-    <w:link w:val="Ttulo4Car"/>
+    <w:link w:val="Heading4Char"/>
     <w:unhideWhenUsed/>
     <w:qFormat/>
     <w:rsid w:val="00546133"/>
@@ -23494,13 +24431,13 @@
       <w:szCs w:val="28"/>
     </w:rPr>
   </w:style>
-  <w:style w:type="character" w:default="1" w:styleId="Fuentedeprrafopredeter">
+  <w:style w:type="character" w:default="1" w:styleId="DefaultParagraphFont">
     <w:name w:val="Default Paragraph Font"/>
     <w:uiPriority w:val="1"/>
     <w:semiHidden/>
     <w:unhideWhenUsed/>
   </w:style>
-  <w:style w:type="table" w:default="1" w:styleId="Tablanormal">
+  <w:style w:type="table" w:default="1" w:styleId="TableNormal">
     <w:name w:val="Normal Table"/>
     <w:uiPriority w:val="99"/>
     <w:semiHidden/>
@@ -23515,13 +24452,13 @@
       </w:tblCellMar>
     </w:tblPr>
   </w:style>
-  <w:style w:type="numbering" w:default="1" w:styleId="Sinlista">
+  <w:style w:type="numbering" w:default="1" w:styleId="NoList">
     <w:name w:val="No List"/>
     <w:uiPriority w:val="99"/>
     <w:semiHidden/>
     <w:unhideWhenUsed/>
   </w:style>
-  <w:style w:type="paragraph" w:styleId="Piedepgina">
+  <w:style w:type="paragraph" w:styleId="Footer">
     <w:name w:val="footer"/>
     <w:basedOn w:val="Normal"/>
     <w:pPr>
@@ -23531,10 +24468,10 @@
       </w:tabs>
     </w:pPr>
   </w:style>
-  <w:style w:type="paragraph" w:styleId="Encabezado">
+  <w:style w:type="paragraph" w:styleId="Header">
     <w:name w:val="header"/>
     <w:basedOn w:val="Normal"/>
-    <w:link w:val="EncabezadoCar"/>
+    <w:link w:val="HeaderChar"/>
     <w:uiPriority w:val="99"/>
     <w:pPr>
       <w:tabs>
@@ -23579,7 +24516,7 @@
       <w:iCs/>
     </w:rPr>
   </w:style>
-  <w:style w:type="paragraph" w:styleId="Ttulo">
+  <w:style w:type="paragraph" w:styleId="Title">
     <w:name w:val="Title"/>
     <w:basedOn w:val="Normal"/>
     <w:qFormat/>
@@ -23594,10 +24531,10 @@
       <w:szCs w:val="28"/>
     </w:rPr>
   </w:style>
-  <w:style w:type="paragraph" w:styleId="Textoindependiente">
+  <w:style w:type="paragraph" w:styleId="BodyText">
     <w:name w:val="Body Text"/>
     <w:basedOn w:val="Normal"/>
-    <w:link w:val="TextoindependienteCar"/>
+    <w:link w:val="BodyTextChar"/>
     <w:pPr>
       <w:autoSpaceDE w:val="0"/>
       <w:autoSpaceDN w:val="0"/>
@@ -23608,7 +24545,7 @@
       <w:szCs w:val="22"/>
     </w:rPr>
   </w:style>
-  <w:style w:type="paragraph" w:styleId="Subttulo">
+  <w:style w:type="paragraph" w:styleId="Subtitle">
     <w:name w:val="Subtitle"/>
     <w:basedOn w:val="Normal"/>
     <w:qFormat/>
@@ -23622,10 +24559,10 @@
       <w:bCs/>
     </w:rPr>
   </w:style>
-  <w:style w:type="paragraph" w:styleId="Sangradetextonormal">
+  <w:style w:type="paragraph" w:styleId="BodyTextIndent">
     <w:name w:val="Body Text Indent"/>
     <w:basedOn w:val="Normal"/>
-    <w:link w:val="SangradetextonormalCar"/>
+    <w:link w:val="BodyTextIndentChar"/>
     <w:pPr>
       <w:tabs>
         <w:tab w:val="left" w:pos="720"/>
@@ -23662,11 +24599,11 @@
       <w:lang w:val="en-US" w:eastAsia="en-US"/>
     </w:rPr>
   </w:style>
-  <w:style w:type="character" w:styleId="Nmerodepgina">
+  <w:style w:type="character" w:styleId="PageNumber">
     <w:name w:val="page number"/>
-    <w:basedOn w:val="Fuentedeprrafopredeter"/>
+    <w:basedOn w:val="DefaultParagraphFont"/>
   </w:style>
-  <w:style w:type="paragraph" w:styleId="Textoindependiente2">
+  <w:style w:type="paragraph" w:styleId="BodyText2">
     <w:name w:val="Body Text 2"/>
     <w:basedOn w:val="Normal"/>
     <w:pPr>
@@ -23694,7 +24631,7 @@
       <w:noProof/>
     </w:rPr>
   </w:style>
-  <w:style w:type="paragraph" w:styleId="Sangra2detindependiente">
+  <w:style w:type="paragraph" w:styleId="BodyTextIndent2">
     <w:name w:val="Body Text Indent 2"/>
     <w:basedOn w:val="Normal"/>
     <w:pPr>
@@ -23723,7 +24660,7 @@
       <w:szCs w:val="17"/>
     </w:rPr>
   </w:style>
-  <w:style w:type="paragraph" w:styleId="Sangra3detindependiente">
+  <w:style w:type="paragraph" w:styleId="BodyTextIndent3">
     <w:name w:val="Body Text Indent 3"/>
     <w:basedOn w:val="Normal"/>
     <w:pPr>
@@ -23766,7 +24703,7 @@
       <w:sz w:val="20"/>
     </w:rPr>
   </w:style>
-  <w:style w:type="paragraph" w:styleId="Textodebloque">
+  <w:style w:type="paragraph" w:styleId="BlockText">
     <w:name w:val="Block Text"/>
     <w:basedOn w:val="Normal"/>
     <w:pPr>
@@ -23796,7 +24733,7 @@
       <w:szCs w:val="18"/>
     </w:rPr>
   </w:style>
-  <w:style w:type="paragraph" w:styleId="Descripcin">
+  <w:style w:type="paragraph" w:styleId="Caption">
     <w:name w:val="caption"/>
     <w:basedOn w:val="Normal"/>
     <w:next w:val="Normal"/>
@@ -23815,7 +24752,7 @@
       <w:lang w:val="es-ES"/>
     </w:rPr>
   </w:style>
-  <w:style w:type="paragraph" w:styleId="Tabladeilustraciones">
+  <w:style w:type="paragraph" w:styleId="TableofFigures">
     <w:name w:val="table of figures"/>
     <w:basedOn w:val="Normal"/>
     <w:next w:val="Normal"/>
@@ -23824,7 +24761,7 @@
       <w:ind w:left="480" w:hanging="480"/>
     </w:pPr>
   </w:style>
-  <w:style w:type="character" w:styleId="Hipervnculo">
+  <w:style w:type="character" w:styleId="Hyperlink">
     <w:name w:val="Hyperlink"/>
     <w:uiPriority w:val="99"/>
     <w:rPr>
@@ -23832,14 +24769,14 @@
       <w:u w:val="single"/>
     </w:rPr>
   </w:style>
-  <w:style w:type="paragraph" w:styleId="TDC1">
+  <w:style w:type="paragraph" w:styleId="TOC1">
     <w:name w:val="toc 1"/>
     <w:basedOn w:val="Normal"/>
     <w:next w:val="Normal"/>
     <w:autoRedefine/>
     <w:uiPriority w:val="39"/>
   </w:style>
-  <w:style w:type="paragraph" w:styleId="TDC2">
+  <w:style w:type="paragraph" w:styleId="TOC2">
     <w:name w:val="toc 2"/>
     <w:basedOn w:val="Normal"/>
     <w:next w:val="Normal"/>
@@ -23849,7 +24786,7 @@
       <w:ind w:left="240"/>
     </w:pPr>
   </w:style>
-  <w:style w:type="paragraph" w:styleId="TDC3">
+  <w:style w:type="paragraph" w:styleId="TOC3">
     <w:name w:val="toc 3"/>
     <w:basedOn w:val="Normal"/>
     <w:next w:val="Normal"/>
@@ -23859,7 +24796,7 @@
       <w:ind w:left="480"/>
     </w:pPr>
   </w:style>
-  <w:style w:type="paragraph" w:styleId="TDC4">
+  <w:style w:type="paragraph" w:styleId="TOC4">
     <w:name w:val="toc 4"/>
     <w:basedOn w:val="Normal"/>
     <w:next w:val="Normal"/>
@@ -23869,7 +24806,7 @@
       <w:ind w:left="720"/>
     </w:pPr>
   </w:style>
-  <w:style w:type="paragraph" w:styleId="TDC5">
+  <w:style w:type="paragraph" w:styleId="TOC5">
     <w:name w:val="toc 5"/>
     <w:basedOn w:val="Normal"/>
     <w:next w:val="Normal"/>
@@ -23879,7 +24816,7 @@
       <w:ind w:left="960"/>
     </w:pPr>
   </w:style>
-  <w:style w:type="paragraph" w:styleId="TDC6">
+  <w:style w:type="paragraph" w:styleId="TOC6">
     <w:name w:val="toc 6"/>
     <w:basedOn w:val="Normal"/>
     <w:next w:val="Normal"/>
@@ -23889,7 +24826,7 @@
       <w:ind w:left="1200"/>
     </w:pPr>
   </w:style>
-  <w:style w:type="paragraph" w:styleId="TDC7">
+  <w:style w:type="paragraph" w:styleId="TOC7">
     <w:name w:val="toc 7"/>
     <w:basedOn w:val="Normal"/>
     <w:next w:val="Normal"/>
@@ -23899,7 +24836,7 @@
       <w:ind w:left="1440"/>
     </w:pPr>
   </w:style>
-  <w:style w:type="paragraph" w:styleId="TDC8">
+  <w:style w:type="paragraph" w:styleId="TOC8">
     <w:name w:val="toc 8"/>
     <w:basedOn w:val="Normal"/>
     <w:next w:val="Normal"/>
@@ -23909,7 +24846,7 @@
       <w:ind w:left="1680"/>
     </w:pPr>
   </w:style>
-  <w:style w:type="paragraph" w:styleId="TDC9">
+  <w:style w:type="paragraph" w:styleId="TOC9">
     <w:name w:val="toc 9"/>
     <w:basedOn w:val="Normal"/>
     <w:next w:val="Normal"/>
@@ -23934,7 +24871,7 @@
   </w:style>
   <w:style w:type="paragraph" w:customStyle="1" w:styleId="StyleCaptionCentered">
     <w:name w:val="Style Caption + Centered"/>
-    <w:basedOn w:val="Descripcin"/>
+    <w:basedOn w:val="Caption"/>
     <w:autoRedefine/>
     <w:rsid w:val="000B7AF9"/>
     <w:rPr>
@@ -23942,9 +24879,9 @@
       <w:i w:val="0"/>
     </w:rPr>
   </w:style>
-  <w:style w:type="character" w:customStyle="1" w:styleId="Ttulo1Car">
-    <w:name w:val="Título 1 Car"/>
-    <w:link w:val="Ttulo1"/>
+  <w:style w:type="character" w:customStyle="1" w:styleId="Heading1Char">
+    <w:name w:val="Heading 1 Char"/>
+    <w:link w:val="Heading1"/>
     <w:rsid w:val="00745844"/>
     <w:rPr>
       <w:b/>
@@ -23953,9 +24890,9 @@
       <w:lang w:val="es-ES"/>
     </w:rPr>
   </w:style>
-  <w:style w:type="character" w:customStyle="1" w:styleId="Ttulo4Car">
-    <w:name w:val="Título 4 Car"/>
-    <w:link w:val="Ttulo4"/>
+  <w:style w:type="character" w:customStyle="1" w:styleId="Heading4Char">
+    <w:name w:val="Heading 4 Char"/>
+    <w:link w:val="Heading4"/>
     <w:rsid w:val="00546133"/>
     <w:rPr>
       <w:rFonts w:eastAsia="Times New Roman" w:cs="Times New Roman"/>
@@ -23966,27 +24903,27 @@
       <w:szCs w:val="28"/>
     </w:rPr>
   </w:style>
-  <w:style w:type="character" w:customStyle="1" w:styleId="TextoindependienteCar">
-    <w:name w:val="Texto independiente Car"/>
-    <w:link w:val="Textoindependiente"/>
+  <w:style w:type="character" w:customStyle="1" w:styleId="BodyTextChar">
+    <w:name w:val="Body Text Char"/>
+    <w:link w:val="BodyText"/>
     <w:rsid w:val="00707877"/>
     <w:rPr>
       <w:sz w:val="22"/>
       <w:szCs w:val="22"/>
     </w:rPr>
   </w:style>
-  <w:style w:type="character" w:customStyle="1" w:styleId="SangradetextonormalCar">
-    <w:name w:val="Sangría de texto normal Car"/>
-    <w:link w:val="Sangradetextonormal"/>
+  <w:style w:type="character" w:customStyle="1" w:styleId="BodyTextIndentChar">
+    <w:name w:val="Body Text Indent Char"/>
+    <w:link w:val="BodyTextIndent"/>
     <w:rsid w:val="00707877"/>
     <w:rPr>
       <w:sz w:val="32"/>
       <w:szCs w:val="32"/>
     </w:rPr>
   </w:style>
-  <w:style w:type="paragraph" w:styleId="TtuloTDC">
+  <w:style w:type="paragraph" w:styleId="TOCHeading">
     <w:name w:val="TOC Heading"/>
-    <w:basedOn w:val="Ttulo1"/>
+    <w:basedOn w:val="Heading1"/>
     <w:next w:val="Normal"/>
     <w:uiPriority w:val="39"/>
     <w:unhideWhenUsed/>
@@ -24015,7 +24952,7 @@
   </w:style>
   <w:style w:type="paragraph" w:customStyle="1" w:styleId="Piedeimagen">
     <w:name w:val="Pie de imagen"/>
-    <w:basedOn w:val="Descripcin"/>
+    <w:basedOn w:val="Caption"/>
     <w:qFormat/>
     <w:rsid w:val="00EE3934"/>
     <w:pPr>
@@ -24049,9 +24986,9 @@
       <w:spacing w:before="100" w:beforeAutospacing="1" w:after="100" w:afterAutospacing="1"/>
     </w:pPr>
   </w:style>
-  <w:style w:type="character" w:styleId="Refdecomentario">
+  <w:style w:type="character" w:styleId="CommentReference">
     <w:name w:val="annotation reference"/>
-    <w:basedOn w:val="Fuentedeprrafopredeter"/>
+    <w:basedOn w:val="DefaultParagraphFont"/>
     <w:semiHidden/>
     <w:unhideWhenUsed/>
     <w:rsid w:val="00F62428"/>
@@ -24060,10 +24997,10 @@
       <w:szCs w:val="16"/>
     </w:rPr>
   </w:style>
-  <w:style w:type="paragraph" w:styleId="Textocomentario">
+  <w:style w:type="paragraph" w:styleId="CommentText">
     <w:name w:val="annotation text"/>
     <w:basedOn w:val="Normal"/>
-    <w:link w:val="TextocomentarioCar"/>
+    <w:link w:val="CommentTextChar"/>
     <w:semiHidden/>
     <w:unhideWhenUsed/>
     <w:rsid w:val="00F62428"/>
@@ -24072,21 +25009,21 @@
       <w:szCs w:val="20"/>
     </w:rPr>
   </w:style>
-  <w:style w:type="character" w:customStyle="1" w:styleId="TextocomentarioCar">
-    <w:name w:val="Texto comentario Car"/>
-    <w:basedOn w:val="Fuentedeprrafopredeter"/>
-    <w:link w:val="Textocomentario"/>
+  <w:style w:type="character" w:customStyle="1" w:styleId="CommentTextChar">
+    <w:name w:val="Comment Text Char"/>
+    <w:basedOn w:val="DefaultParagraphFont"/>
+    <w:link w:val="CommentText"/>
     <w:semiHidden/>
     <w:rsid w:val="00F62428"/>
     <w:rPr>
       <w:lang w:val="en-US" w:eastAsia="en-US"/>
     </w:rPr>
   </w:style>
-  <w:style w:type="paragraph" w:styleId="Asuntodelcomentario">
+  <w:style w:type="paragraph" w:styleId="CommentSubject">
     <w:name w:val="annotation subject"/>
-    <w:basedOn w:val="Textocomentario"/>
-    <w:next w:val="Textocomentario"/>
-    <w:link w:val="AsuntodelcomentarioCar"/>
+    <w:basedOn w:val="CommentText"/>
+    <w:next w:val="CommentText"/>
+    <w:link w:val="CommentSubjectChar"/>
     <w:semiHidden/>
     <w:unhideWhenUsed/>
     <w:rsid w:val="00F62428"/>
@@ -24095,10 +25032,10 @@
       <w:bCs/>
     </w:rPr>
   </w:style>
-  <w:style w:type="character" w:customStyle="1" w:styleId="AsuntodelcomentarioCar">
-    <w:name w:val="Asunto del comentario Car"/>
-    <w:basedOn w:val="TextocomentarioCar"/>
-    <w:link w:val="Asuntodelcomentario"/>
+  <w:style w:type="character" w:customStyle="1" w:styleId="CommentSubjectChar">
+    <w:name w:val="Comment Subject Char"/>
+    <w:basedOn w:val="CommentTextChar"/>
+    <w:link w:val="CommentSubject"/>
     <w:semiHidden/>
     <w:rsid w:val="00F62428"/>
     <w:rPr>
@@ -24107,10 +25044,10 @@
       <w:lang w:val="en-US" w:eastAsia="en-US"/>
     </w:rPr>
   </w:style>
-  <w:style w:type="paragraph" w:styleId="Textodeglobo">
+  <w:style w:type="paragraph" w:styleId="BalloonText">
     <w:name w:val="Balloon Text"/>
     <w:basedOn w:val="Normal"/>
-    <w:link w:val="TextodegloboCar"/>
+    <w:link w:val="BalloonTextChar"/>
     <w:semiHidden/>
     <w:unhideWhenUsed/>
     <w:rsid w:val="00F62428"/>
@@ -24120,10 +25057,10 @@
       <w:szCs w:val="18"/>
     </w:rPr>
   </w:style>
-  <w:style w:type="character" w:customStyle="1" w:styleId="TextodegloboCar">
-    <w:name w:val="Texto de globo Car"/>
-    <w:basedOn w:val="Fuentedeprrafopredeter"/>
-    <w:link w:val="Textodeglobo"/>
+  <w:style w:type="character" w:customStyle="1" w:styleId="BalloonTextChar">
+    <w:name w:val="Balloon Text Char"/>
+    <w:basedOn w:val="DefaultParagraphFont"/>
+    <w:link w:val="BalloonText"/>
     <w:semiHidden/>
     <w:rsid w:val="00F62428"/>
     <w:rPr>
@@ -24133,7 +25070,7 @@
       <w:lang w:val="en-US" w:eastAsia="en-US"/>
     </w:rPr>
   </w:style>
-  <w:style w:type="paragraph" w:styleId="Prrafodelista">
+  <w:style w:type="paragraph" w:styleId="ListParagraph">
     <w:name w:val="List Paragraph"/>
     <w:basedOn w:val="Normal"/>
     <w:uiPriority w:val="34"/>
@@ -24155,9 +25092,9 @@
       <w:spacing w:before="100" w:beforeAutospacing="1" w:after="100" w:afterAutospacing="1"/>
     </w:pPr>
   </w:style>
-  <w:style w:type="table" w:styleId="Tablaconcuadrcula">
+  <w:style w:type="table" w:styleId="TableGrid">
     <w:name w:val="Table Grid"/>
-    <w:basedOn w:val="Tablanormal"/>
+    <w:basedOn w:val="TableNormal"/>
     <w:uiPriority w:val="39"/>
     <w:rsid w:val="00705DC0"/>
     <w:rPr>
@@ -24177,10 +25114,10 @@
       </w:tblBorders>
     </w:tblPr>
   </w:style>
-  <w:style w:type="character" w:customStyle="1" w:styleId="EncabezadoCar">
-    <w:name w:val="Encabezado Car"/>
-    <w:basedOn w:val="Fuentedeprrafopredeter"/>
-    <w:link w:val="Encabezado"/>
+  <w:style w:type="character" w:customStyle="1" w:styleId="HeaderChar">
+    <w:name w:val="Header Char"/>
+    <w:basedOn w:val="DefaultParagraphFont"/>
+    <w:link w:val="Header"/>
     <w:uiPriority w:val="99"/>
     <w:rsid w:val="00FC7F14"/>
     <w:rPr>
@@ -24191,8 +25128,8 @@
   </w:style>
   <w:style w:type="table" w:customStyle="1" w:styleId="Tablaconcuadrcula1">
     <w:name w:val="Tabla con cuadrícula1"/>
-    <w:basedOn w:val="Tablanormal"/>
-    <w:next w:val="Tablaconcuadrcula"/>
+    <w:basedOn w:val="TableNormal"/>
+    <w:next w:val="TableGrid"/>
     <w:uiPriority w:val="59"/>
     <w:rsid w:val="00BA22A2"/>
     <w:rPr>
@@ -24879,7 +25816,7 @@
 </file>
 
 <file path=customXml/itemProps1.xml><?xml version="1.0" encoding="utf-8"?>
-<ds:datastoreItem xmlns:ds="http://schemas.openxmlformats.org/officeDocument/2006/customXml" ds:itemID="{3EADA1CA-CB25-4D54-96C1-01A1F01127D8}">
+<ds:datastoreItem xmlns:ds="http://schemas.openxmlformats.org/officeDocument/2006/customXml" ds:itemID="{4EC11D9E-1E0E-43CB-99E9-E3FF32D97F3E}">
   <ds:schemaRefs>
     <ds:schemaRef ds:uri="http://schemas.openxmlformats.org/officeDocument/2006/bibliography"/>
   </ds:schemaRefs>

</xml_diff>